<commit_message>
Added Bibliography for each mode we used
</commit_message>
<xml_diff>
--- a/Documents/Final Thesis/Indian Trade Data Analysis and Forecasting thesis v1.2.docx
+++ b/Documents/Final Thesis/Indian Trade Data Analysis and Forecasting thesis v1.2.docx
@@ -2406,21 +2406,7 @@
                 <w:rStyle w:val="Hyperlink"/>
                 <w:noProof/>
               </w:rPr>
-              <w:t>ARIMA Multipli</w:t>
-            </w:r>
-            <w:r>
-              <w:rPr>
-                <w:rStyle w:val="Hyperlink"/>
-                <w:noProof/>
-              </w:rPr>
-              <w:t>c</w:t>
-            </w:r>
-            <w:r>
-              <w:rPr>
-                <w:rStyle w:val="Hyperlink"/>
-                <w:noProof/>
-              </w:rPr>
-              <w:t>ative</w:t>
+              <w:t>ARIMA Multiplicative</w:t>
             </w:r>
             <w:r>
               <w:rPr>
@@ -3677,6 +3663,62 @@
         </w:rPr>
         <w:t>Exponential Smoothing</w:t>
       </w:r>
+      <w:sdt>
+        <w:sdtPr>
+          <w:rPr>
+            <w:b/>
+            <w:noProof/>
+          </w:rPr>
+          <w:id w:val="-408382015"/>
+          <w:citation/>
+        </w:sdtPr>
+        <w:sdtContent>
+          <w:r>
+            <w:rPr>
+              <w:b/>
+              <w:noProof/>
+            </w:rPr>
+            <w:fldChar w:fldCharType="begin"/>
+          </w:r>
+          <w:r>
+            <w:rPr>
+              <w:b/>
+              <w:noProof/>
+              <w:lang w:val="en-IN"/>
+            </w:rPr>
+            <w:instrText xml:space="preserve"> CITATION San18 \l 16393 </w:instrText>
+          </w:r>
+          <w:r>
+            <w:rPr>
+              <w:b/>
+              <w:noProof/>
+            </w:rPr>
+            <w:fldChar w:fldCharType="separate"/>
+          </w:r>
+          <w:r>
+            <w:rPr>
+              <w:b/>
+              <w:noProof/>
+              <w:lang w:val="en-IN"/>
+            </w:rPr>
+            <w:t xml:space="preserve"> </w:t>
+          </w:r>
+          <w:r>
+            <w:rPr>
+              <w:noProof/>
+              <w:lang w:val="en-IN"/>
+            </w:rPr>
+            <w:t>(Sandip Roy, Sankar Prasad Biswas, Subhajyoti Mahata, Rajesh Bose 2018)</w:t>
+          </w:r>
+          <w:r>
+            <w:rPr>
+              <w:b/>
+              <w:noProof/>
+            </w:rPr>
+            <w:fldChar w:fldCharType="end"/>
+          </w:r>
+        </w:sdtContent>
+      </w:sdt>
       <w:r>
         <w:rPr>
           <w:b/>
@@ -3748,17 +3790,127 @@
         <w:rPr>
           <w:b/>
         </w:rPr>
-        <w:t xml:space="preserve"> Regressive Model (AR): </w:t>
+        <w:t xml:space="preserve"> Regressive Model (AR)</w:t>
+      </w:r>
+      <w:r>
+        <w:rPr>
+          <w:b/>
+        </w:rPr>
+        <w:t xml:space="preserve"> </w:t>
+      </w:r>
+      <w:sdt>
+        <w:sdtPr>
+          <w:rPr>
+            <w:b/>
+          </w:rPr>
+          <w:id w:val="1504237610"/>
+          <w:citation/>
+        </w:sdtPr>
+        <w:sdtContent>
+          <w:r>
+            <w:rPr>
+              <w:b/>
+            </w:rPr>
+            <w:fldChar w:fldCharType="begin"/>
+          </w:r>
+          <w:r>
+            <w:rPr>
+              <w:b/>
+              <w:lang w:val="en-IN"/>
+            </w:rPr>
+            <w:instrText xml:space="preserve"> CITATION Nim201 \l 16393 </w:instrText>
+          </w:r>
+          <w:r>
+            <w:rPr>
+              <w:b/>
+            </w:rPr>
+            <w:fldChar w:fldCharType="separate"/>
+          </w:r>
+          <w:r>
+            <w:rPr>
+              <w:noProof/>
+              <w:lang w:val="en-IN"/>
+            </w:rPr>
+            <w:t>(Nimisha Tomar, Durga Patel, Akshat Jain 2020)</w:t>
+          </w:r>
+          <w:r>
+            <w:rPr>
+              <w:b/>
+            </w:rPr>
+            <w:fldChar w:fldCharType="end"/>
+          </w:r>
+        </w:sdtContent>
+      </w:sdt>
+      <w:r>
+        <w:rPr>
+          <w:b/>
+        </w:rPr>
+        <w:t xml:space="preserve">: </w:t>
       </w:r>
       <w:r>
         <w:t>It is used when a value from the time series has depe</w:t>
       </w:r>
       <w:r>
-        <w:t>ndency on previous values e.g.</w:t>
-      </w:r>
+        <w:t xml:space="preserve">ndency on previous values e.g. </w:t>
+      </w:r>
+      <w:proofErr w:type="spellStart"/>
+      <w:r>
+        <w:t>X</w:t>
+      </w:r>
+      <w:r>
+        <w:rPr>
+          <w:vertAlign w:val="subscript"/>
+        </w:rPr>
+        <w:t>t</w:t>
+      </w:r>
+      <w:proofErr w:type="spellEnd"/>
       <w:r>
         <w:t xml:space="preserve"> </w:t>
       </w:r>
+      <w:r>
+        <w:t>=</w:t>
+      </w:r>
+      <w:r>
+        <w:t xml:space="preserve"> </w:t>
+      </w:r>
+      <w:proofErr w:type="gramStart"/>
+      <w:r>
+        <w:t>f(</w:t>
+      </w:r>
+      <w:proofErr w:type="gramEnd"/>
+      <w:r>
+        <w:t>X</w:t>
+      </w:r>
+      <w:r>
+        <w:rPr>
+          <w:vertAlign w:val="subscript"/>
+        </w:rPr>
+        <w:t>t-1</w:t>
+      </w:r>
+      <w:r>
+        <w:t xml:space="preserve">). </w:t>
+      </w:r>
+      <w:r>
+        <w:t xml:space="preserve">The order of an </w:t>
+      </w:r>
+      <w:r>
+        <w:t>auto-</w:t>
+      </w:r>
+      <w:r>
+        <w:t>regression is the number of immediately preceding values in the</w:t>
+      </w:r>
+      <w:r>
+        <w:t xml:space="preserve"> series that are used to forecast</w:t>
+      </w:r>
+      <w:r>
+        <w:t xml:space="preserve"> the current value e.g. </w:t>
+      </w:r>
+      <w:r>
+        <w:t>or</w:t>
+      </w:r>
+      <w:r>
+        <w:t xml:space="preserve">der of 2 denotes that the value </w:t>
+      </w:r>
       <w:proofErr w:type="spellStart"/>
       <w:r>
         <w:t>X</w:t>
@@ -3771,19 +3923,11 @@
       </w:r>
       <w:proofErr w:type="spellEnd"/>
       <w:r>
-        <w:t xml:space="preserve"> </w:t>
-      </w:r>
-      <w:r>
-        <w:t>=</w:t>
-      </w:r>
-      <w:r>
-        <w:t xml:space="preserve"> </w:t>
-      </w:r>
-      <w:proofErr w:type="gramStart"/>
-      <w:r>
-        <w:t>f(</w:t>
-      </w:r>
-      <w:proofErr w:type="gramEnd"/>
+        <w:t xml:space="preserve"> is dependent</w:t>
+      </w:r>
+      <w:r>
+        <w:t xml:space="preserve"> on </w:t>
+      </w:r>
       <w:r>
         <w:t>X</w:t>
       </w:r>
@@ -3791,75 +3935,16 @@
         <w:rPr>
           <w:vertAlign w:val="subscript"/>
         </w:rPr>
-        <w:t>t-1</w:t>
-      </w:r>
-      <w:r>
-        <w:t>)</w:t>
-      </w:r>
-      <w:r>
-        <w:t xml:space="preserve">. </w:t>
-      </w:r>
-      <w:r>
-        <w:t xml:space="preserve">The order of an </w:t>
-      </w:r>
-      <w:r>
-        <w:t>auto-</w:t>
-      </w:r>
-      <w:r>
-        <w:t>regression</w:t>
-      </w:r>
-      <w:r>
-        <w:t xml:space="preserve"> is the number of immediately preceding values in the</w:t>
-      </w:r>
-      <w:r>
-        <w:t xml:space="preserve"> series that are used to forecast</w:t>
-      </w:r>
-      <w:r>
-        <w:t xml:space="preserve"> the current value e.g. </w:t>
-      </w:r>
-      <w:r>
-        <w:t>or</w:t>
-      </w:r>
-      <w:r>
-        <w:t xml:space="preserve">der of 2 denotes that the value </w:t>
-      </w:r>
-      <w:proofErr w:type="spellStart"/>
-      <w:r>
-        <w:t>X</w:t>
+        <w:t>t</w:t>
       </w:r>
       <w:r>
         <w:rPr>
           <w:vertAlign w:val="subscript"/>
         </w:rPr>
-        <w:t>t</w:t>
-      </w:r>
-      <w:proofErr w:type="spellEnd"/>
-      <w:r>
-        <w:t xml:space="preserve"> is dependent</w:t>
-      </w:r>
-      <w:r>
-        <w:t xml:space="preserve"> on </w:t>
-      </w:r>
-      <w:r>
-        <w:t>X</w:t>
-      </w:r>
-      <w:r>
-        <w:rPr>
-          <w:vertAlign w:val="subscript"/>
-        </w:rPr>
-        <w:t>t</w:t>
-      </w:r>
-      <w:r>
-        <w:rPr>
-          <w:vertAlign w:val="subscript"/>
-        </w:rPr>
         <w:t>-1</w:t>
       </w:r>
       <w:r>
-        <w:t xml:space="preserve"> and </w:t>
-      </w:r>
-      <w:r>
-        <w:t>X</w:t>
+        <w:t xml:space="preserve"> and X</w:t>
       </w:r>
       <w:r>
         <w:rPr>
@@ -3897,7 +3982,78 @@
           <w:b/>
           <w:szCs w:val="24"/>
         </w:rPr>
-        <w:t>Moving Average Model:</w:t>
+        <w:t>Moving Average Model</w:t>
+      </w:r>
+      <w:r>
+        <w:rPr>
+          <w:rFonts w:cs="Times New Roman"/>
+          <w:b/>
+          <w:szCs w:val="24"/>
+        </w:rPr>
+        <w:t xml:space="preserve"> </w:t>
+      </w:r>
+      <w:sdt>
+        <w:sdtPr>
+          <w:rPr>
+            <w:rFonts w:cs="Times New Roman"/>
+            <w:b/>
+            <w:szCs w:val="24"/>
+          </w:rPr>
+          <w:id w:val="-92486409"/>
+          <w:citation/>
+        </w:sdtPr>
+        <w:sdtContent>
+          <w:r>
+            <w:rPr>
+              <w:rFonts w:cs="Times New Roman"/>
+              <w:b/>
+              <w:szCs w:val="24"/>
+            </w:rPr>
+            <w:fldChar w:fldCharType="begin"/>
+          </w:r>
+          <w:r>
+            <w:rPr>
+              <w:rFonts w:cs="Times New Roman"/>
+              <w:b/>
+              <w:szCs w:val="24"/>
+              <w:lang w:val="en-IN"/>
+            </w:rPr>
+            <w:instrText xml:space="preserve"> CITATION SVe741 \l 16393 </w:instrText>
+          </w:r>
+          <w:r>
+            <w:rPr>
+              <w:rFonts w:cs="Times New Roman"/>
+              <w:b/>
+              <w:szCs w:val="24"/>
+            </w:rPr>
+            <w:fldChar w:fldCharType="separate"/>
+          </w:r>
+          <w:r>
+            <w:rPr>
+              <w:rFonts w:cs="Times New Roman"/>
+              <w:noProof/>
+              <w:szCs w:val="24"/>
+              <w:lang w:val="en-IN"/>
+            </w:rPr>
+            <w:t>(S. Vemuri, R. Balasubramanian, E.F. Hill 1974)</w:t>
+          </w:r>
+          <w:r>
+            <w:rPr>
+              <w:rFonts w:cs="Times New Roman"/>
+              <w:b/>
+              <w:szCs w:val="24"/>
+            </w:rPr>
+            <w:fldChar w:fldCharType="end"/>
+          </w:r>
+        </w:sdtContent>
+      </w:sdt>
+      <w:r>
+        <w:rPr>
+          <w:rFonts w:cs="Times New Roman"/>
+          <w:b/>
+          <w:szCs w:val="24"/>
+        </w:rPr>
+        <w:t>:</w:t>
       </w:r>
       <w:r>
         <w:rPr>
@@ -3940,15 +4096,65 @@
           <w:b/>
           <w:noProof/>
         </w:rPr>
-        <w:t>Holt-Winters M</w:t>
+        <w:t>Holt-Winters Model</w:t>
       </w:r>
       <w:r>
         <w:rPr>
           <w:b/>
           <w:noProof/>
         </w:rPr>
-        <w:t>odel</w:t>
-      </w:r>
+        <w:t xml:space="preserve"> </w:t>
+      </w:r>
+      <w:sdt>
+        <w:sdtPr>
+          <w:rPr>
+            <w:b/>
+            <w:noProof/>
+          </w:rPr>
+          <w:id w:val="1102607335"/>
+          <w:citation/>
+        </w:sdtPr>
+        <w:sdtContent>
+          <w:r>
+            <w:rPr>
+              <w:b/>
+              <w:noProof/>
+            </w:rPr>
+            <w:fldChar w:fldCharType="begin"/>
+          </w:r>
+          <w:r>
+            <w:rPr>
+              <w:b/>
+              <w:noProof/>
+              <w:lang w:val="en-IN"/>
+            </w:rPr>
+            <w:instrText xml:space="preserve"> CITATION CCh78 \l 16393 </w:instrText>
+          </w:r>
+          <w:r>
+            <w:rPr>
+              <w:b/>
+              <w:noProof/>
+            </w:rPr>
+            <w:fldChar w:fldCharType="separate"/>
+          </w:r>
+          <w:r>
+            <w:rPr>
+              <w:noProof/>
+              <w:lang w:val="en-IN"/>
+            </w:rPr>
+            <w:t>(Chatfield 1978)</w:t>
+          </w:r>
+          <w:r>
+            <w:rPr>
+              <w:b/>
+              <w:noProof/>
+            </w:rPr>
+            <w:fldChar w:fldCharType="end"/>
+          </w:r>
+        </w:sdtContent>
+      </w:sdt>
+      <w:bookmarkStart w:id="6" w:name="_GoBack"/>
+      <w:bookmarkEnd w:id="6"/>
       <w:r>
         <w:rPr>
           <w:b/>
@@ -4009,7 +4215,78 @@
           <w:b/>
           <w:szCs w:val="24"/>
         </w:rPr>
-        <w:t>ARIMA Model:</w:t>
+        <w:t>ARIMA Model</w:t>
+      </w:r>
+      <w:r>
+        <w:rPr>
+          <w:rFonts w:cs="Times New Roman"/>
+          <w:b/>
+          <w:szCs w:val="24"/>
+        </w:rPr>
+        <w:t xml:space="preserve"> </w:t>
+      </w:r>
+      <w:sdt>
+        <w:sdtPr>
+          <w:rPr>
+            <w:rFonts w:cs="Times New Roman"/>
+            <w:b/>
+            <w:szCs w:val="24"/>
+          </w:rPr>
+          <w:id w:val="2130040187"/>
+          <w:citation/>
+        </w:sdtPr>
+        <w:sdtContent>
+          <w:r>
+            <w:rPr>
+              <w:rFonts w:cs="Times New Roman"/>
+              <w:b/>
+              <w:szCs w:val="24"/>
+            </w:rPr>
+            <w:fldChar w:fldCharType="begin"/>
+          </w:r>
+          <w:r>
+            <w:rPr>
+              <w:rFonts w:cs="Times New Roman"/>
+              <w:b/>
+              <w:szCs w:val="24"/>
+              <w:lang w:val="en-IN"/>
+            </w:rPr>
+            <w:instrText xml:space="preserve"> CITATION Oks201 \l 16393 </w:instrText>
+          </w:r>
+          <w:r>
+            <w:rPr>
+              <w:rFonts w:cs="Times New Roman"/>
+              <w:b/>
+              <w:szCs w:val="24"/>
+            </w:rPr>
+            <w:fldChar w:fldCharType="separate"/>
+          </w:r>
+          <w:r>
+            <w:rPr>
+              <w:rFonts w:cs="Times New Roman"/>
+              <w:noProof/>
+              <w:szCs w:val="24"/>
+              <w:lang w:val="en-IN"/>
+            </w:rPr>
+            <w:t>(Lyashenko 2020)</w:t>
+          </w:r>
+          <w:r>
+            <w:rPr>
+              <w:rFonts w:cs="Times New Roman"/>
+              <w:b/>
+              <w:szCs w:val="24"/>
+            </w:rPr>
+            <w:fldChar w:fldCharType="end"/>
+          </w:r>
+        </w:sdtContent>
+      </w:sdt>
+      <w:r>
+        <w:rPr>
+          <w:rFonts w:cs="Times New Roman"/>
+          <w:b/>
+          <w:szCs w:val="24"/>
+        </w:rPr>
+        <w:t>:</w:t>
       </w:r>
       <w:r>
         <w:rPr>
@@ -4139,7 +4416,78 @@
           <w:b/>
           <w:szCs w:val="24"/>
         </w:rPr>
-        <w:t>RNN Model:</w:t>
+        <w:t>RNN Model</w:t>
+      </w:r>
+      <w:r>
+        <w:rPr>
+          <w:rFonts w:cs="Times New Roman"/>
+          <w:b/>
+          <w:szCs w:val="24"/>
+        </w:rPr>
+        <w:t xml:space="preserve"> </w:t>
+      </w:r>
+      <w:sdt>
+        <w:sdtPr>
+          <w:rPr>
+            <w:rFonts w:cs="Times New Roman"/>
+            <w:b/>
+            <w:szCs w:val="24"/>
+          </w:rPr>
+          <w:id w:val="-222751805"/>
+          <w:citation/>
+        </w:sdtPr>
+        <w:sdtContent>
+          <w:r>
+            <w:rPr>
+              <w:rFonts w:cs="Times New Roman"/>
+              <w:b/>
+              <w:szCs w:val="24"/>
+            </w:rPr>
+            <w:fldChar w:fldCharType="begin"/>
+          </w:r>
+          <w:r>
+            <w:rPr>
+              <w:rFonts w:cs="Times New Roman"/>
+              <w:b/>
+              <w:szCs w:val="24"/>
+              <w:lang w:val="en-IN"/>
+            </w:rPr>
+            <w:instrText xml:space="preserve"> CITATION YiT18 \l 16393 </w:instrText>
+          </w:r>
+          <w:r>
+            <w:rPr>
+              <w:rFonts w:cs="Times New Roman"/>
+              <w:b/>
+              <w:szCs w:val="24"/>
+            </w:rPr>
+            <w:fldChar w:fldCharType="separate"/>
+          </w:r>
+          <w:r>
+            <w:rPr>
+              <w:rFonts w:cs="Times New Roman"/>
+              <w:noProof/>
+              <w:szCs w:val="24"/>
+              <w:lang w:val="en-IN"/>
+            </w:rPr>
+            <w:t>(Yi-Ting Tsai, Yu-Ren Zeng, Yue-Shan Chang 2018)</w:t>
+          </w:r>
+          <w:r>
+            <w:rPr>
+              <w:rFonts w:cs="Times New Roman"/>
+              <w:b/>
+              <w:szCs w:val="24"/>
+            </w:rPr>
+            <w:fldChar w:fldCharType="end"/>
+          </w:r>
+        </w:sdtContent>
+      </w:sdt>
+      <w:r>
+        <w:rPr>
+          <w:rFonts w:cs="Times New Roman"/>
+          <w:b/>
+          <w:szCs w:val="24"/>
+        </w:rPr>
+        <w:t>:</w:t>
       </w:r>
       <w:r>
         <w:rPr>
@@ -4227,11 +4575,11 @@
       <w:pPr>
         <w:pStyle w:val="Heading2"/>
       </w:pPr>
-      <w:bookmarkStart w:id="6" w:name="_Toc42335147"/>
+      <w:bookmarkStart w:id="7" w:name="_Toc42335147"/>
       <w:r>
         <w:t>Which one to use</w:t>
       </w:r>
-      <w:bookmarkEnd w:id="6"/>
+      <w:bookmarkEnd w:id="7"/>
     </w:p>
     <w:p>
       <w:pPr>
@@ -4275,10 +4623,8 @@
         </w:rPr>
       </w:pPr>
       <w:r>
-        <w:t>A</w:t>
-      </w:r>
-      <w:r>
-        <w:t>utoregressi</w:t>
+        <w:lastRenderedPageBreak/>
+        <w:t>Autoregressi</w:t>
       </w:r>
       <w:r>
         <w:t>ve models forecast</w:t>
@@ -4361,7 +4707,6 @@
           <w:rFonts w:cs="Times New Roman"/>
           <w:szCs w:val="24"/>
         </w:rPr>
-        <w:lastRenderedPageBreak/>
         <w:t>CNNs are inappropriate for sequential data as t</w:t>
       </w:r>
       <w:r>
@@ -4498,7 +4843,7 @@
         </w:rPr>
         <w:t xml:space="preserve"> each model one by one and See which one provides us with the best forecasting results.</w:t>
       </w:r>
-      <w:bookmarkStart w:id="7" w:name="_Toc41824231"/>
+      <w:bookmarkStart w:id="8" w:name="_Toc41824231"/>
     </w:p>
     <w:p>
       <w:pPr>
@@ -4508,7 +4853,7 @@
           <w:szCs w:val="24"/>
         </w:rPr>
       </w:pPr>
-      <w:bookmarkStart w:id="8" w:name="_Toc42335148"/>
+      <w:bookmarkStart w:id="9" w:name="_Toc42335148"/>
       <w:r>
         <w:rPr>
           <w:noProof/>
@@ -4533,8 +4878,8 @@
         </w:rPr>
         <w:t xml:space="preserve"> of timeseries</w:t>
       </w:r>
-      <w:bookmarkEnd w:id="7"/>
       <w:bookmarkEnd w:id="8"/>
+      <w:bookmarkEnd w:id="9"/>
     </w:p>
     <w:p>
       <w:pPr>
@@ -4659,6 +5004,7 @@
           <w:noProof/>
           <w:lang w:val="en-IN" w:eastAsia="en-IN"/>
         </w:rPr>
+        <w:lastRenderedPageBreak/>
         <w:drawing>
           <wp:inline distT="0" distB="0" distL="0" distR="0" wp14:anchorId="7BEB9C27" wp14:editId="724530F3">
             <wp:extent cx="5448300" cy="1871980"/>
@@ -4724,13 +5070,12 @@
           <w:noProof/>
         </w:rPr>
       </w:pPr>
-      <w:bookmarkStart w:id="9" w:name="_Toc41824232"/>
-      <w:bookmarkStart w:id="10" w:name="_Toc42335149"/>
+      <w:bookmarkStart w:id="10" w:name="_Toc41824232"/>
+      <w:bookmarkStart w:id="11" w:name="_Toc42335149"/>
       <w:r>
         <w:rPr>
           <w:noProof/>
         </w:rPr>
-        <w:lastRenderedPageBreak/>
         <w:t>Exponential Smoothing</w:t>
       </w:r>
       <w:r>
@@ -4739,8 +5084,8 @@
         </w:rPr>
         <w:t>(Exponential Averaging)</w:t>
       </w:r>
-      <w:bookmarkEnd w:id="9"/>
       <w:bookmarkEnd w:id="10"/>
+      <w:bookmarkEnd w:id="11"/>
     </w:p>
     <w:p>
       <w:pPr>
@@ -4967,6 +5312,7 @@
           <w:noProof/>
           <w:lang w:val="en-IN" w:eastAsia="en-IN"/>
         </w:rPr>
+        <w:lastRenderedPageBreak/>
         <w:drawing>
           <wp:inline distT="0" distB="0" distL="0" distR="0" wp14:anchorId="65D047AF" wp14:editId="1C24BA3E">
             <wp:extent cx="5424854" cy="2712427"/>
@@ -5036,17 +5382,16 @@
           <w:b w:val="0"/>
         </w:rPr>
       </w:pPr>
-      <w:bookmarkStart w:id="11" w:name="_Toc41824233"/>
-      <w:bookmarkStart w:id="12" w:name="_Toc42335150"/>
-      <w:r>
-        <w:lastRenderedPageBreak/>
+      <w:bookmarkStart w:id="12" w:name="_Toc41824233"/>
+      <w:bookmarkStart w:id="13" w:name="_Toc42335150"/>
+      <w:r>
         <w:t xml:space="preserve">Auto Regressive </w:t>
       </w:r>
       <w:r>
         <w:t>Model</w:t>
       </w:r>
-      <w:bookmarkEnd w:id="11"/>
       <w:bookmarkEnd w:id="12"/>
+      <w:bookmarkEnd w:id="13"/>
     </w:p>
     <w:p>
       <w:pPr>
@@ -5419,6 +5764,7 @@
           <w:noProof/>
           <w:lang w:val="en-IN" w:eastAsia="en-IN"/>
         </w:rPr>
+        <w:lastRenderedPageBreak/>
         <w:drawing>
           <wp:inline distT="0" distB="0" distL="0" distR="0" wp14:anchorId="783ABED1" wp14:editId="03CB20B3">
             <wp:extent cx="4920762" cy="2460381"/>
@@ -5489,11 +5835,11 @@
       <w:pPr>
         <w:pStyle w:val="Heading2"/>
       </w:pPr>
-      <w:bookmarkStart w:id="13" w:name="_Toc41824234"/>
+      <w:bookmarkStart w:id="14" w:name="_Toc41824234"/>
       <w:r>
         <w:br w:type="page"/>
       </w:r>
-      <w:bookmarkStart w:id="14" w:name="_Toc42335151"/>
+      <w:bookmarkStart w:id="15" w:name="_Toc42335151"/>
       <w:r>
         <w:lastRenderedPageBreak/>
         <w:t xml:space="preserve">Moving </w:t>
@@ -5504,8 +5850,8 @@
       <w:r>
         <w:t xml:space="preserve"> Model</w:t>
       </w:r>
-      <w:bookmarkEnd w:id="13"/>
       <w:bookmarkEnd w:id="14"/>
+      <w:bookmarkEnd w:id="15"/>
     </w:p>
     <w:p>
       <w:pPr>
@@ -5785,7 +6131,7 @@
           <w:szCs w:val="26"/>
         </w:rPr>
       </w:pPr>
-      <w:bookmarkStart w:id="15" w:name="_Toc41824235"/>
+      <w:bookmarkStart w:id="16" w:name="_Toc41824235"/>
       <w:r>
         <w:br w:type="page"/>
       </w:r>
@@ -5797,7 +6143,7 @@
           <w:b w:val="0"/>
         </w:rPr>
       </w:pPr>
-      <w:bookmarkStart w:id="16" w:name="_Toc42335152"/>
+      <w:bookmarkStart w:id="17" w:name="_Toc42335152"/>
       <w:r>
         <w:lastRenderedPageBreak/>
         <w:t xml:space="preserve">Holt-Winters </w:t>
@@ -5805,8 +6151,8 @@
       <w:r>
         <w:t>Method</w:t>
       </w:r>
-      <w:bookmarkEnd w:id="15"/>
       <w:bookmarkEnd w:id="16"/>
+      <w:bookmarkEnd w:id="17"/>
     </w:p>
     <w:p>
       <w:pPr>
@@ -6179,11 +6525,11 @@
       <w:pPr>
         <w:pStyle w:val="Heading2"/>
       </w:pPr>
-      <w:bookmarkStart w:id="17" w:name="_Toc41824236"/>
+      <w:bookmarkStart w:id="18" w:name="_Toc41824236"/>
       <w:r>
         <w:br w:type="page"/>
       </w:r>
-      <w:bookmarkStart w:id="18" w:name="_Toc42335153"/>
+      <w:bookmarkStart w:id="19" w:name="_Toc42335153"/>
       <w:r>
         <w:lastRenderedPageBreak/>
         <w:t xml:space="preserve">ARIMA </w:t>
@@ -6191,8 +6537,8 @@
       <w:r>
         <w:t>Multiplicative</w:t>
       </w:r>
-      <w:bookmarkEnd w:id="17"/>
       <w:bookmarkEnd w:id="18"/>
+      <w:bookmarkEnd w:id="19"/>
     </w:p>
     <w:p>
       <w:pPr>
@@ -6248,16 +6594,7 @@
           <w:rFonts w:cs="Arial"/>
           <w:shd w:val="clear" w:color="auto" w:fill="FFFFFF"/>
         </w:rPr>
-        <w:t xml:space="preserve"> that the data values have been replaced with the difference between their values and the previous values (and this differencing process may have been performed more than once). The purpose of each of these features is to make the model fit t</w:t>
-      </w:r>
-      <w:bookmarkStart w:id="19" w:name="_GoBack"/>
-      <w:bookmarkEnd w:id="19"/>
-      <w:r>
-        <w:rPr>
-          <w:rFonts w:cs="Arial"/>
-          <w:shd w:val="clear" w:color="auto" w:fill="FFFFFF"/>
-        </w:rPr>
-        <w:t>he data as well as possible.</w:t>
+        <w:t xml:space="preserve"> that the data values have been replaced with the difference between their values and the previous values (and this differencing process may have been performed more than once). The purpose of each of these features is to make the model fit the data as well as possible.</w:t>
       </w:r>
     </w:p>
     <w:p>
@@ -7996,18 +8333,11 @@
     </w:p>
     <w:p>
       <w:pPr>
-        <w:rPr>
-          <w:rFonts w:cs="Times New Roman"/>
-          <w:szCs w:val="24"/>
-        </w:rPr>
-      </w:pPr>
-    </w:p>
-    <w:p>
-      <w:pPr>
         <w:pStyle w:val="Heading2"/>
       </w:pPr>
       <w:bookmarkStart w:id="29" w:name="_Toc42335160"/>
       <w:r>
+        <w:lastRenderedPageBreak/>
         <w:t>Results</w:t>
       </w:r>
       <w:bookmarkEnd w:id="29"/>
@@ -8025,56 +8355,49 @@
           <w:rFonts w:cs="Times New Roman"/>
           <w:szCs w:val="24"/>
         </w:rPr>
-        <w:t>Import trade forecasting</w:t>
-      </w:r>
-      <w:r>
-        <w:rPr>
-          <w:rFonts w:cs="Times New Roman"/>
-          <w:szCs w:val="24"/>
-        </w:rPr>
-        <w:t xml:space="preserve"> with mean of 3363.970323 and </w:t>
-      </w:r>
-      <w:r>
-        <w:rPr>
-          <w:rFonts w:cs="Times New Roman"/>
-          <w:szCs w:val="24"/>
-        </w:rPr>
-        <w:t>st</w:t>
-      </w:r>
-      <w:r>
-        <w:rPr>
-          <w:rFonts w:cs="Times New Roman"/>
-          <w:szCs w:val="24"/>
-        </w:rPr>
-        <w:t>an</w:t>
-      </w:r>
-      <w:r>
-        <w:rPr>
-          <w:rFonts w:cs="Times New Roman"/>
-          <w:szCs w:val="24"/>
-        </w:rPr>
-        <w:t>d</w:t>
-      </w:r>
-      <w:r>
-        <w:rPr>
-          <w:rFonts w:cs="Times New Roman"/>
-          <w:szCs w:val="24"/>
-        </w:rPr>
-        <w:t xml:space="preserve">ard deviation of </w:t>
-      </w:r>
-      <w:r>
-        <w:rPr>
-          <w:rFonts w:cs="Times New Roman"/>
-          <w:szCs w:val="24"/>
-        </w:rPr>
-        <w:t>2352.545462</w:t>
-      </w:r>
-      <w:r>
-        <w:rPr>
-          <w:rFonts w:cs="Times New Roman"/>
-          <w:szCs w:val="24"/>
-        </w:rPr>
-        <w:t>.</w:t>
+        <w:t xml:space="preserve">Export trade forecasting with mean = </w:t>
+      </w:r>
+      <w:r>
+        <w:rPr>
+          <w:rFonts w:cs="Times New Roman"/>
+          <w:szCs w:val="24"/>
+        </w:rPr>
+        <w:t>2064.342308</w:t>
+      </w:r>
+      <w:r>
+        <w:rPr>
+          <w:rFonts w:cs="Times New Roman"/>
+          <w:szCs w:val="24"/>
+        </w:rPr>
+        <w:t>, standard deviation =</w:t>
+      </w:r>
+      <w:r>
+        <w:rPr>
+          <w:rFonts w:cs="Times New Roman"/>
+          <w:szCs w:val="24"/>
+        </w:rPr>
+        <w:t xml:space="preserve"> </w:t>
+      </w:r>
+      <w:r>
+        <w:rPr>
+          <w:rFonts w:cs="Times New Roman"/>
+          <w:szCs w:val="24"/>
+        </w:rPr>
+        <w:t>1709.003975</w:t>
+      </w:r>
+      <w:r>
+        <w:rPr>
+          <w:rFonts w:cs="Times New Roman"/>
+          <w:szCs w:val="24"/>
+        </w:rPr>
+        <w:t xml:space="preserve"> and RMSE = </w:t>
+      </w:r>
+      <w:r>
+        <w:rPr>
+          <w:rFonts w:cs="Times New Roman"/>
+          <w:szCs w:val="24"/>
+        </w:rPr>
+        <w:t>2637.713960124826</w:t>
       </w:r>
     </w:p>
     <w:p>
@@ -8136,42 +8459,54 @@
     </w:p>
     <w:p>
       <w:pPr>
-        <w:rPr>
-          <w:rFonts w:cs="Times New Roman"/>
-          <w:szCs w:val="24"/>
-        </w:rPr>
-      </w:pPr>
-      <w:r>
-        <w:rPr>
-          <w:rFonts w:cs="Times New Roman"/>
-          <w:szCs w:val="24"/>
-        </w:rPr>
-        <w:t xml:space="preserve">Export trade forecasting with mean </w:t>
-      </w:r>
-      <w:proofErr w:type="gramStart"/>
-      <w:r>
-        <w:rPr>
-          <w:rFonts w:cs="Times New Roman"/>
-          <w:szCs w:val="24"/>
-        </w:rPr>
-        <w:t>= ,</w:t>
-      </w:r>
-      <w:proofErr w:type="gramEnd"/>
-      <w:r>
-        <w:rPr>
-          <w:rFonts w:cs="Times New Roman"/>
-          <w:szCs w:val="24"/>
-        </w:rPr>
-        <w:t xml:space="preserve"> standard deviation = and RMSE = </w:t>
-      </w:r>
-    </w:p>
-    <w:p>
-      <w:pPr>
-        <w:rPr>
-          <w:rFonts w:cs="Times New Roman"/>
-          <w:szCs w:val="24"/>
-        </w:rPr>
-      </w:pPr>
+        <w:ind w:firstLine="720"/>
+        <w:rPr>
+          <w:rFonts w:cs="Times New Roman"/>
+          <w:szCs w:val="24"/>
+        </w:rPr>
+      </w:pPr>
+      <w:r>
+        <w:rPr>
+          <w:rFonts w:cs="Times New Roman"/>
+          <w:szCs w:val="24"/>
+        </w:rPr>
+        <w:t xml:space="preserve">Export trade forecasting with mean = </w:t>
+      </w:r>
+      <w:r>
+        <w:rPr>
+          <w:rFonts w:cs="Times New Roman"/>
+          <w:szCs w:val="24"/>
+        </w:rPr>
+        <w:t>1299.063786</w:t>
+      </w:r>
+      <w:r>
+        <w:rPr>
+          <w:rFonts w:cs="Times New Roman"/>
+          <w:szCs w:val="24"/>
+        </w:rPr>
+        <w:t xml:space="preserve">, standard deviation = </w:t>
+      </w:r>
+      <w:r>
+        <w:rPr>
+          <w:rFonts w:cs="Times New Roman"/>
+          <w:szCs w:val="24"/>
+        </w:rPr>
+        <w:t>1641.709475</w:t>
+      </w:r>
+      <w:r>
+        <w:rPr>
+          <w:rFonts w:cs="Times New Roman"/>
+          <w:szCs w:val="24"/>
+        </w:rPr>
+        <w:t xml:space="preserve"> and RMSE = </w:t>
+      </w:r>
+      <w:r>
+        <w:rPr>
+          <w:rFonts w:cs="Times New Roman"/>
+          <w:szCs w:val="24"/>
+        </w:rPr>
+        <w:t>2043.3924914490474</w:t>
+      </w:r>
       <w:r>
         <w:rPr>
           <w:rFonts w:cs="Times New Roman"/>
@@ -8527,42 +8862,368 @@
     </w:p>
     <w:p>
       <w:pPr>
+        <w:pStyle w:val="ListParagraph"/>
+        <w:numPr>
+          <w:ilvl w:val="0"/>
+          <w:numId w:val="15"/>
+        </w:numPr>
+      </w:pPr>
+      <w:r>
+        <w:t>Python</w:t>
+      </w:r>
+    </w:p>
+    <w:p>
+      <w:pPr>
+        <w:pStyle w:val="ListParagraph"/>
+        <w:numPr>
+          <w:ilvl w:val="0"/>
+          <w:numId w:val="15"/>
+        </w:numPr>
+      </w:pPr>
+      <w:proofErr w:type="spellStart"/>
+      <w:r>
+        <w:t>Keras</w:t>
+      </w:r>
+      <w:proofErr w:type="spellEnd"/>
+    </w:p>
+    <w:p>
+      <w:pPr>
+        <w:pStyle w:val="ListParagraph"/>
+        <w:numPr>
+          <w:ilvl w:val="0"/>
+          <w:numId w:val="15"/>
+        </w:numPr>
+      </w:pPr>
+      <w:r>
+        <w:t>Pandas</w:t>
+      </w:r>
+    </w:p>
+    <w:p>
+      <w:pPr>
+        <w:pStyle w:val="ListParagraph"/>
+        <w:numPr>
+          <w:ilvl w:val="0"/>
+          <w:numId w:val="15"/>
+        </w:numPr>
+      </w:pPr>
+      <w:r>
+        <w:t>Numpy</w:t>
+      </w:r>
+    </w:p>
+    <w:p>
+      <w:pPr>
+        <w:pStyle w:val="ListParagraph"/>
+        <w:numPr>
+          <w:ilvl w:val="0"/>
+          <w:numId w:val="15"/>
+        </w:numPr>
+      </w:pPr>
+      <w:r>
+        <w:t>Matplotlib</w:t>
+      </w:r>
+    </w:p>
+    <w:p>
+      <w:pPr>
+        <w:pStyle w:val="ListParagraph"/>
+        <w:numPr>
+          <w:ilvl w:val="0"/>
+          <w:numId w:val="15"/>
+        </w:numPr>
+      </w:pPr>
+      <w:proofErr w:type="spellStart"/>
+      <w:r>
+        <w:t>Seaborn</w:t>
+      </w:r>
+      <w:proofErr w:type="spellEnd"/>
+    </w:p>
+    <w:p>
+      <w:pPr>
+        <w:pStyle w:val="ListParagraph"/>
+        <w:numPr>
+          <w:ilvl w:val="0"/>
+          <w:numId w:val="15"/>
+        </w:numPr>
+      </w:pPr>
+      <w:r>
+        <w:br w:type="page"/>
+      </w:r>
+    </w:p>
+    <w:p>
+      <w:pPr>
+        <w:pStyle w:val="Heading1"/>
+      </w:pPr>
+      <w:bookmarkStart w:id="32" w:name="_Toc42335163"/>
+      <w:r>
+        <w:lastRenderedPageBreak/>
+        <w:t>Future Prospects</w:t>
+      </w:r>
+      <w:bookmarkEnd w:id="32"/>
+    </w:p>
+    <w:p>
+      <w:pPr>
+        <w:pStyle w:val="ListParagraph"/>
+        <w:numPr>
+          <w:ilvl w:val="0"/>
+          <w:numId w:val="16"/>
+        </w:numPr>
+      </w:pPr>
+      <w:r>
+        <w:t>Making Models more robust</w:t>
+      </w:r>
+    </w:p>
+    <w:p>
+      <w:pPr>
+        <w:pStyle w:val="ListParagraph"/>
+        <w:numPr>
+          <w:ilvl w:val="0"/>
+          <w:numId w:val="16"/>
+        </w:numPr>
+      </w:pPr>
+      <w:r>
+        <w:t>Include some factor to encounter the randomness in data</w:t>
+      </w:r>
+    </w:p>
+    <w:p>
+      <w:pPr>
+        <w:pStyle w:val="ListParagraph"/>
+        <w:numPr>
+          <w:ilvl w:val="0"/>
+          <w:numId w:val="16"/>
+        </w:numPr>
+      </w:pPr>
+      <w:r>
+        <w:t>Getting more data points for better forecasting</w:t>
+      </w:r>
+    </w:p>
+    <w:p>
+      <w:pPr>
+        <w:pStyle w:val="ListParagraph"/>
+        <w:numPr>
+          <w:ilvl w:val="0"/>
+          <w:numId w:val="16"/>
+        </w:numPr>
+      </w:pPr>
+      <w:r>
+        <w:t>Using this thesis for case studies</w:t>
+      </w:r>
+    </w:p>
+    <w:p>
+      <w:pPr>
         <w:spacing w:after="160" w:line="259" w:lineRule="auto"/>
         <w:rPr>
-          <w:rFonts w:cs="Times New Roman"/>
-          <w:sz w:val="48"/>
-          <w:szCs w:val="48"/>
-        </w:rPr>
-      </w:pPr>
-      <w:r>
-        <w:rPr>
-          <w:rFonts w:cs="Times New Roman"/>
-          <w:sz w:val="48"/>
-          <w:szCs w:val="48"/>
-        </w:rPr>
+          <w:rFonts w:eastAsiaTheme="minorHAnsi"/>
+        </w:rPr>
+      </w:pPr>
+      <w:r>
         <w:br w:type="page"/>
       </w:r>
     </w:p>
-    <w:p>
-      <w:pPr>
-        <w:rPr>
-          <w:rFonts w:cs="Times New Roman"/>
-          <w:sz w:val="48"/>
-          <w:szCs w:val="48"/>
-        </w:rPr>
-      </w:pPr>
-    </w:p>
+    <w:sdt>
+      <w:sdtPr>
+        <w:id w:val="-226233823"/>
+        <w:docPartObj>
+          <w:docPartGallery w:val="Bibliographies"/>
+          <w:docPartUnique/>
+        </w:docPartObj>
+      </w:sdtPr>
+      <w:sdtEndPr>
+        <w:rPr>
+          <w:rFonts w:eastAsiaTheme="minorEastAsia" w:cstheme="minorBidi"/>
+          <w:b w:val="0"/>
+          <w:color w:val="auto"/>
+          <w:sz w:val="24"/>
+          <w:szCs w:val="22"/>
+        </w:rPr>
+      </w:sdtEndPr>
+      <w:sdtContent>
+        <w:p>
+          <w:pPr>
+            <w:pStyle w:val="Heading1"/>
+          </w:pPr>
+          <w:r>
+            <w:t>Bibliography</w:t>
+          </w:r>
+        </w:p>
+        <w:sdt>
+          <w:sdtPr>
+            <w:id w:val="111145805"/>
+            <w:bibliography/>
+          </w:sdtPr>
+          <w:sdtContent>
+            <w:p>
+              <w:pPr>
+                <w:pStyle w:val="Bibliography"/>
+                <w:ind w:left="720" w:hanging="720"/>
+                <w:rPr>
+                  <w:noProof/>
+                </w:rPr>
+              </w:pPr>
+              <w:r>
+                <w:fldChar w:fldCharType="begin"/>
+              </w:r>
+              <w:r>
+                <w:instrText xml:space="preserve"> BIBLIOGRAPHY </w:instrText>
+              </w:r>
+              <w:r>
+                <w:fldChar w:fldCharType="separate"/>
+              </w:r>
+              <w:r>
+                <w:rPr>
+                  <w:noProof/>
+                </w:rPr>
+                <w:t xml:space="preserve">Lyashenko, Oksana. "ResearchGate." </w:t>
+              </w:r>
+              <w:r>
+                <w:rPr>
+                  <w:i/>
+                  <w:iCs/>
+                  <w:noProof/>
+                </w:rPr>
+                <w:t>The Application of the ARIMA-models for forecasting the Dynamics of Foreign Trade of Ukraine</w:t>
+              </w:r>
+              <w:r>
+                <w:rPr>
+                  <w:noProof/>
+                </w:rPr>
+                <w:t>, 2020.</w:t>
+              </w:r>
+            </w:p>
+            <w:p>
+              <w:pPr>
+                <w:pStyle w:val="Bibliography"/>
+                <w:ind w:left="720" w:hanging="720"/>
+                <w:rPr>
+                  <w:noProof/>
+                </w:rPr>
+              </w:pPr>
+              <w:r>
+                <w:rPr>
+                  <w:noProof/>
+                </w:rPr>
+                <w:t xml:space="preserve">M.S. Gusev, A.A. Shirov. "ResearchGate." </w:t>
+              </w:r>
+              <w:r>
+                <w:rPr>
+                  <w:i/>
+                  <w:iCs/>
+                  <w:noProof/>
+                </w:rPr>
+                <w:t>Foreign Trade forecast in the system of midterm forecasting of the Russian economy</w:t>
+              </w:r>
+              <w:r>
+                <w:rPr>
+                  <w:noProof/>
+                </w:rPr>
+                <w:t>, 2009.</w:t>
+              </w:r>
+            </w:p>
+            <w:p>
+              <w:pPr>
+                <w:pStyle w:val="Bibliography"/>
+                <w:ind w:left="720" w:hanging="720"/>
+                <w:rPr>
+                  <w:noProof/>
+                </w:rPr>
+              </w:pPr>
+              <w:r>
+                <w:rPr>
+                  <w:noProof/>
+                </w:rPr>
+                <w:t xml:space="preserve">Nimisha Tomar, Durga Patel, Akshat Jain. "ResearchGate." </w:t>
+              </w:r>
+              <w:r>
+                <w:rPr>
+                  <w:i/>
+                  <w:iCs/>
+                  <w:noProof/>
+                </w:rPr>
+                <w:t>Air Quality Index Forecasting using Auto-regression Models</w:t>
+              </w:r>
+              <w:r>
+                <w:rPr>
+                  <w:noProof/>
+                </w:rPr>
+                <w:t>, 2020.</w:t>
+              </w:r>
+            </w:p>
+            <w:p>
+              <w:pPr>
+                <w:pStyle w:val="Bibliography"/>
+                <w:ind w:left="720" w:hanging="720"/>
+                <w:rPr>
+                  <w:noProof/>
+                </w:rPr>
+              </w:pPr>
+              <w:r>
+                <w:rPr>
+                  <w:noProof/>
+                </w:rPr>
+                <w:t xml:space="preserve">S. Vemuri, R. Balasubramanian, E.F. Hill. "ReasearchGate." </w:t>
+              </w:r>
+              <w:r>
+                <w:rPr>
+                  <w:i/>
+                  <w:iCs/>
+                  <w:noProof/>
+                </w:rPr>
+                <w:t>Load Forecasting using Moving Average Stochastic Models</w:t>
+              </w:r>
+              <w:r>
+                <w:rPr>
+                  <w:noProof/>
+                </w:rPr>
+                <w:t>, 1974.</w:t>
+              </w:r>
+            </w:p>
+            <w:p>
+              <w:pPr>
+                <w:pStyle w:val="Bibliography"/>
+                <w:ind w:left="720" w:hanging="720"/>
+                <w:rPr>
+                  <w:noProof/>
+                </w:rPr>
+              </w:pPr>
+              <w:r>
+                <w:rPr>
+                  <w:noProof/>
+                </w:rPr>
+                <w:t xml:space="preserve">Sandip Roy, Sankar Prasad Biswas, Subhajyoti Mahata, Rajesh Bose. "ResearchGate." </w:t>
+              </w:r>
+              <w:r>
+                <w:rPr>
+                  <w:i/>
+                  <w:iCs/>
+                  <w:noProof/>
+                </w:rPr>
+                <w:t>Time Series Forecasting using Exponential Smoothing to Predict the Major Atmospheric Pollutants</w:t>
+              </w:r>
+              <w:r>
+                <w:rPr>
+                  <w:noProof/>
+                </w:rPr>
+                <w:t>, 2018.</w:t>
+              </w:r>
+            </w:p>
+            <w:p>
+              <w:r>
+                <w:rPr>
+                  <w:b/>
+                  <w:bCs/>
+                  <w:noProof/>
+                </w:rPr>
+                <w:fldChar w:fldCharType="end"/>
+              </w:r>
+            </w:p>
+          </w:sdtContent>
+        </w:sdt>
+      </w:sdtContent>
+    </w:sdt>
     <w:p>
       <w:pPr>
         <w:pStyle w:val="Heading1"/>
-      </w:pPr>
-      <w:bookmarkStart w:id="32" w:name="_Toc42335163"/>
-      <w:r>
-        <w:t>Future Prospects</w:t>
-      </w:r>
-      <w:bookmarkEnd w:id="32"/>
-    </w:p>
-    <w:p/>
+        <w:jc w:val="left"/>
+      </w:pPr>
+    </w:p>
     <w:sectPr>
       <w:headerReference w:type="default" r:id="rId35"/>
       <w:footerReference w:type="default" r:id="rId36"/>
@@ -8690,7 +9351,7 @@
           <w:rPr>
             <w:noProof/>
           </w:rPr>
-          <w:t>4</w:t>
+          <w:t>3</w:t>
         </w:r>
         <w:r>
           <w:rPr>
@@ -8849,6 +9510,119 @@
 <file path=word/numbering.xml><?xml version="1.0" encoding="utf-8"?>
 <w:numbering xmlns:wpc="http://schemas.microsoft.com/office/word/2010/wordprocessingCanvas" xmlns:mc="http://schemas.openxmlformats.org/markup-compatibility/2006" xmlns:o="urn:schemas-microsoft-com:office:office" xmlns:r="http://schemas.openxmlformats.org/officeDocument/2006/relationships" xmlns:m="http://schemas.openxmlformats.org/officeDocument/2006/math" xmlns:v="urn:schemas-microsoft-com:vml" xmlns:wp14="http://schemas.microsoft.com/office/word/2010/wordprocessingDrawing" xmlns:wp="http://schemas.openxmlformats.org/drawingml/2006/wordprocessingDrawing" xmlns:w10="urn:schemas-microsoft-com:office:word" xmlns:w="http://schemas.openxmlformats.org/wordprocessingml/2006/main" xmlns:w14="http://schemas.microsoft.com/office/word/2010/wordml" xmlns:wpg="http://schemas.microsoft.com/office/word/2010/wordprocessingGroup" xmlns:wpi="http://schemas.microsoft.com/office/word/2010/wordprocessingInk" xmlns:wne="http://schemas.microsoft.com/office/word/2006/wordml" xmlns:wps="http://schemas.microsoft.com/office/word/2010/wordprocessingShape" mc:Ignorable="w14 wp14">
   <w:abstractNum w:abstractNumId="0">
+    <w:nsid w:val="059C561B"/>
+    <w:multiLevelType w:val="hybridMultilevel"/>
+    <w:tmpl w:val="09542BCA"/>
+    <w:lvl w:ilvl="0" w:tplc="40090001">
+      <w:start w:val="1"/>
+      <w:numFmt w:val="bullet"/>
+      <w:lvlText w:val=""/>
+      <w:lvlJc w:val="left"/>
+      <w:pPr>
+        <w:ind w:left="720" w:hanging="360"/>
+      </w:pPr>
+      <w:rPr>
+        <w:rFonts w:ascii="Symbol" w:hAnsi="Symbol" w:hint="default"/>
+      </w:rPr>
+    </w:lvl>
+    <w:lvl w:ilvl="1" w:tplc="40090003" w:tentative="1">
+      <w:start w:val="1"/>
+      <w:numFmt w:val="bullet"/>
+      <w:lvlText w:val="o"/>
+      <w:lvlJc w:val="left"/>
+      <w:pPr>
+        <w:ind w:left="1440" w:hanging="360"/>
+      </w:pPr>
+      <w:rPr>
+        <w:rFonts w:ascii="Courier New" w:hAnsi="Courier New" w:cs="Courier New" w:hint="default"/>
+      </w:rPr>
+    </w:lvl>
+    <w:lvl w:ilvl="2" w:tplc="40090005" w:tentative="1">
+      <w:start w:val="1"/>
+      <w:numFmt w:val="bullet"/>
+      <w:lvlText w:val=""/>
+      <w:lvlJc w:val="left"/>
+      <w:pPr>
+        <w:ind w:left="2160" w:hanging="360"/>
+      </w:pPr>
+      <w:rPr>
+        <w:rFonts w:ascii="Wingdings" w:hAnsi="Wingdings" w:hint="default"/>
+      </w:rPr>
+    </w:lvl>
+    <w:lvl w:ilvl="3" w:tplc="40090001" w:tentative="1">
+      <w:start w:val="1"/>
+      <w:numFmt w:val="bullet"/>
+      <w:lvlText w:val=""/>
+      <w:lvlJc w:val="left"/>
+      <w:pPr>
+        <w:ind w:left="2880" w:hanging="360"/>
+      </w:pPr>
+      <w:rPr>
+        <w:rFonts w:ascii="Symbol" w:hAnsi="Symbol" w:hint="default"/>
+      </w:rPr>
+    </w:lvl>
+    <w:lvl w:ilvl="4" w:tplc="40090003" w:tentative="1">
+      <w:start w:val="1"/>
+      <w:numFmt w:val="bullet"/>
+      <w:lvlText w:val="o"/>
+      <w:lvlJc w:val="left"/>
+      <w:pPr>
+        <w:ind w:left="3600" w:hanging="360"/>
+      </w:pPr>
+      <w:rPr>
+        <w:rFonts w:ascii="Courier New" w:hAnsi="Courier New" w:cs="Courier New" w:hint="default"/>
+      </w:rPr>
+    </w:lvl>
+    <w:lvl w:ilvl="5" w:tplc="40090005" w:tentative="1">
+      <w:start w:val="1"/>
+      <w:numFmt w:val="bullet"/>
+      <w:lvlText w:val=""/>
+      <w:lvlJc w:val="left"/>
+      <w:pPr>
+        <w:ind w:left="4320" w:hanging="360"/>
+      </w:pPr>
+      <w:rPr>
+        <w:rFonts w:ascii="Wingdings" w:hAnsi="Wingdings" w:hint="default"/>
+      </w:rPr>
+    </w:lvl>
+    <w:lvl w:ilvl="6" w:tplc="40090001" w:tentative="1">
+      <w:start w:val="1"/>
+      <w:numFmt w:val="bullet"/>
+      <w:lvlText w:val=""/>
+      <w:lvlJc w:val="left"/>
+      <w:pPr>
+        <w:ind w:left="5040" w:hanging="360"/>
+      </w:pPr>
+      <w:rPr>
+        <w:rFonts w:ascii="Symbol" w:hAnsi="Symbol" w:hint="default"/>
+      </w:rPr>
+    </w:lvl>
+    <w:lvl w:ilvl="7" w:tplc="40090003" w:tentative="1">
+      <w:start w:val="1"/>
+      <w:numFmt w:val="bullet"/>
+      <w:lvlText w:val="o"/>
+      <w:lvlJc w:val="left"/>
+      <w:pPr>
+        <w:ind w:left="5760" w:hanging="360"/>
+      </w:pPr>
+      <w:rPr>
+        <w:rFonts w:ascii="Courier New" w:hAnsi="Courier New" w:cs="Courier New" w:hint="default"/>
+      </w:rPr>
+    </w:lvl>
+    <w:lvl w:ilvl="8" w:tplc="40090005" w:tentative="1">
+      <w:start w:val="1"/>
+      <w:numFmt w:val="bullet"/>
+      <w:lvlText w:val=""/>
+      <w:lvlJc w:val="left"/>
+      <w:pPr>
+        <w:ind w:left="6480" w:hanging="360"/>
+      </w:pPr>
+      <w:rPr>
+        <w:rFonts w:ascii="Wingdings" w:hAnsi="Wingdings" w:hint="default"/>
+      </w:rPr>
+    </w:lvl>
+  </w:abstractNum>
+  <w:abstractNum w:abstractNumId="1">
     <w:nsid w:val="177E784D"/>
     <w:multiLevelType w:val="hybridMultilevel"/>
     <w:tmpl w:val="08B20C44"/>
@@ -8934,7 +9708,233 @@
       </w:pPr>
     </w:lvl>
   </w:abstractNum>
-  <w:abstractNum w:abstractNumId="1">
+  <w:abstractNum w:abstractNumId="2">
+    <w:nsid w:val="21D46E09"/>
+    <w:multiLevelType w:val="hybridMultilevel"/>
+    <w:tmpl w:val="232A54F4"/>
+    <w:lvl w:ilvl="0" w:tplc="40090001">
+      <w:start w:val="1"/>
+      <w:numFmt w:val="bullet"/>
+      <w:lvlText w:val=""/>
+      <w:lvlJc w:val="left"/>
+      <w:pPr>
+        <w:ind w:left="3600" w:hanging="360"/>
+      </w:pPr>
+      <w:rPr>
+        <w:rFonts w:ascii="Symbol" w:hAnsi="Symbol" w:hint="default"/>
+      </w:rPr>
+    </w:lvl>
+    <w:lvl w:ilvl="1" w:tplc="40090003" w:tentative="1">
+      <w:start w:val="1"/>
+      <w:numFmt w:val="bullet"/>
+      <w:lvlText w:val="o"/>
+      <w:lvlJc w:val="left"/>
+      <w:pPr>
+        <w:ind w:left="4320" w:hanging="360"/>
+      </w:pPr>
+      <w:rPr>
+        <w:rFonts w:ascii="Courier New" w:hAnsi="Courier New" w:cs="Courier New" w:hint="default"/>
+      </w:rPr>
+    </w:lvl>
+    <w:lvl w:ilvl="2" w:tplc="40090005" w:tentative="1">
+      <w:start w:val="1"/>
+      <w:numFmt w:val="bullet"/>
+      <w:lvlText w:val=""/>
+      <w:lvlJc w:val="left"/>
+      <w:pPr>
+        <w:ind w:left="5040" w:hanging="360"/>
+      </w:pPr>
+      <w:rPr>
+        <w:rFonts w:ascii="Wingdings" w:hAnsi="Wingdings" w:hint="default"/>
+      </w:rPr>
+    </w:lvl>
+    <w:lvl w:ilvl="3" w:tplc="40090001" w:tentative="1">
+      <w:start w:val="1"/>
+      <w:numFmt w:val="bullet"/>
+      <w:lvlText w:val=""/>
+      <w:lvlJc w:val="left"/>
+      <w:pPr>
+        <w:ind w:left="5760" w:hanging="360"/>
+      </w:pPr>
+      <w:rPr>
+        <w:rFonts w:ascii="Symbol" w:hAnsi="Symbol" w:hint="default"/>
+      </w:rPr>
+    </w:lvl>
+    <w:lvl w:ilvl="4" w:tplc="40090003" w:tentative="1">
+      <w:start w:val="1"/>
+      <w:numFmt w:val="bullet"/>
+      <w:lvlText w:val="o"/>
+      <w:lvlJc w:val="left"/>
+      <w:pPr>
+        <w:ind w:left="6480" w:hanging="360"/>
+      </w:pPr>
+      <w:rPr>
+        <w:rFonts w:ascii="Courier New" w:hAnsi="Courier New" w:cs="Courier New" w:hint="default"/>
+      </w:rPr>
+    </w:lvl>
+    <w:lvl w:ilvl="5" w:tplc="40090005" w:tentative="1">
+      <w:start w:val="1"/>
+      <w:numFmt w:val="bullet"/>
+      <w:lvlText w:val=""/>
+      <w:lvlJc w:val="left"/>
+      <w:pPr>
+        <w:ind w:left="7200" w:hanging="360"/>
+      </w:pPr>
+      <w:rPr>
+        <w:rFonts w:ascii="Wingdings" w:hAnsi="Wingdings" w:hint="default"/>
+      </w:rPr>
+    </w:lvl>
+    <w:lvl w:ilvl="6" w:tplc="40090001" w:tentative="1">
+      <w:start w:val="1"/>
+      <w:numFmt w:val="bullet"/>
+      <w:lvlText w:val=""/>
+      <w:lvlJc w:val="left"/>
+      <w:pPr>
+        <w:ind w:left="7920" w:hanging="360"/>
+      </w:pPr>
+      <w:rPr>
+        <w:rFonts w:ascii="Symbol" w:hAnsi="Symbol" w:hint="default"/>
+      </w:rPr>
+    </w:lvl>
+    <w:lvl w:ilvl="7" w:tplc="40090003" w:tentative="1">
+      <w:start w:val="1"/>
+      <w:numFmt w:val="bullet"/>
+      <w:lvlText w:val="o"/>
+      <w:lvlJc w:val="left"/>
+      <w:pPr>
+        <w:ind w:left="8640" w:hanging="360"/>
+      </w:pPr>
+      <w:rPr>
+        <w:rFonts w:ascii="Courier New" w:hAnsi="Courier New" w:cs="Courier New" w:hint="default"/>
+      </w:rPr>
+    </w:lvl>
+    <w:lvl w:ilvl="8" w:tplc="40090005" w:tentative="1">
+      <w:start w:val="1"/>
+      <w:numFmt w:val="bullet"/>
+      <w:lvlText w:val=""/>
+      <w:lvlJc w:val="left"/>
+      <w:pPr>
+        <w:ind w:left="9360" w:hanging="360"/>
+      </w:pPr>
+      <w:rPr>
+        <w:rFonts w:ascii="Wingdings" w:hAnsi="Wingdings" w:hint="default"/>
+      </w:rPr>
+    </w:lvl>
+  </w:abstractNum>
+  <w:abstractNum w:abstractNumId="3">
+    <w:nsid w:val="258D3D6E"/>
+    <w:multiLevelType w:val="hybridMultilevel"/>
+    <w:tmpl w:val="AEC8D578"/>
+    <w:lvl w:ilvl="0" w:tplc="40090001">
+      <w:start w:val="1"/>
+      <w:numFmt w:val="bullet"/>
+      <w:lvlText w:val=""/>
+      <w:lvlJc w:val="left"/>
+      <w:pPr>
+        <w:ind w:left="3600" w:hanging="360"/>
+      </w:pPr>
+      <w:rPr>
+        <w:rFonts w:ascii="Symbol" w:hAnsi="Symbol" w:hint="default"/>
+      </w:rPr>
+    </w:lvl>
+    <w:lvl w:ilvl="1" w:tplc="40090003" w:tentative="1">
+      <w:start w:val="1"/>
+      <w:numFmt w:val="bullet"/>
+      <w:lvlText w:val="o"/>
+      <w:lvlJc w:val="left"/>
+      <w:pPr>
+        <w:ind w:left="4320" w:hanging="360"/>
+      </w:pPr>
+      <w:rPr>
+        <w:rFonts w:ascii="Courier New" w:hAnsi="Courier New" w:cs="Courier New" w:hint="default"/>
+      </w:rPr>
+    </w:lvl>
+    <w:lvl w:ilvl="2" w:tplc="40090005" w:tentative="1">
+      <w:start w:val="1"/>
+      <w:numFmt w:val="bullet"/>
+      <w:lvlText w:val=""/>
+      <w:lvlJc w:val="left"/>
+      <w:pPr>
+        <w:ind w:left="5040" w:hanging="360"/>
+      </w:pPr>
+      <w:rPr>
+        <w:rFonts w:ascii="Wingdings" w:hAnsi="Wingdings" w:hint="default"/>
+      </w:rPr>
+    </w:lvl>
+    <w:lvl w:ilvl="3" w:tplc="40090001" w:tentative="1">
+      <w:start w:val="1"/>
+      <w:numFmt w:val="bullet"/>
+      <w:lvlText w:val=""/>
+      <w:lvlJc w:val="left"/>
+      <w:pPr>
+        <w:ind w:left="5760" w:hanging="360"/>
+      </w:pPr>
+      <w:rPr>
+        <w:rFonts w:ascii="Symbol" w:hAnsi="Symbol" w:hint="default"/>
+      </w:rPr>
+    </w:lvl>
+    <w:lvl w:ilvl="4" w:tplc="40090003" w:tentative="1">
+      <w:start w:val="1"/>
+      <w:numFmt w:val="bullet"/>
+      <w:lvlText w:val="o"/>
+      <w:lvlJc w:val="left"/>
+      <w:pPr>
+        <w:ind w:left="6480" w:hanging="360"/>
+      </w:pPr>
+      <w:rPr>
+        <w:rFonts w:ascii="Courier New" w:hAnsi="Courier New" w:cs="Courier New" w:hint="default"/>
+      </w:rPr>
+    </w:lvl>
+    <w:lvl w:ilvl="5" w:tplc="40090005" w:tentative="1">
+      <w:start w:val="1"/>
+      <w:numFmt w:val="bullet"/>
+      <w:lvlText w:val=""/>
+      <w:lvlJc w:val="left"/>
+      <w:pPr>
+        <w:ind w:left="7200" w:hanging="360"/>
+      </w:pPr>
+      <w:rPr>
+        <w:rFonts w:ascii="Wingdings" w:hAnsi="Wingdings" w:hint="default"/>
+      </w:rPr>
+    </w:lvl>
+    <w:lvl w:ilvl="6" w:tplc="40090001" w:tentative="1">
+      <w:start w:val="1"/>
+      <w:numFmt w:val="bullet"/>
+      <w:lvlText w:val=""/>
+      <w:lvlJc w:val="left"/>
+      <w:pPr>
+        <w:ind w:left="7920" w:hanging="360"/>
+      </w:pPr>
+      <w:rPr>
+        <w:rFonts w:ascii="Symbol" w:hAnsi="Symbol" w:hint="default"/>
+      </w:rPr>
+    </w:lvl>
+    <w:lvl w:ilvl="7" w:tplc="40090003" w:tentative="1">
+      <w:start w:val="1"/>
+      <w:numFmt w:val="bullet"/>
+      <w:lvlText w:val="o"/>
+      <w:lvlJc w:val="left"/>
+      <w:pPr>
+        <w:ind w:left="8640" w:hanging="360"/>
+      </w:pPr>
+      <w:rPr>
+        <w:rFonts w:ascii="Courier New" w:hAnsi="Courier New" w:cs="Courier New" w:hint="default"/>
+      </w:rPr>
+    </w:lvl>
+    <w:lvl w:ilvl="8" w:tplc="40090005" w:tentative="1">
+      <w:start w:val="1"/>
+      <w:numFmt w:val="bullet"/>
+      <w:lvlText w:val=""/>
+      <w:lvlJc w:val="left"/>
+      <w:pPr>
+        <w:ind w:left="9360" w:hanging="360"/>
+      </w:pPr>
+      <w:rPr>
+        <w:rFonts w:ascii="Wingdings" w:hAnsi="Wingdings" w:hint="default"/>
+      </w:rPr>
+    </w:lvl>
+  </w:abstractNum>
+  <w:abstractNum w:abstractNumId="4">
     <w:nsid w:val="43345A26"/>
     <w:multiLevelType w:val="hybridMultilevel"/>
     <w:tmpl w:val="3D4CF858"/>
@@ -9023,7 +10023,7 @@
       </w:pPr>
     </w:lvl>
   </w:abstractNum>
-  <w:abstractNum w:abstractNumId="2">
+  <w:abstractNum w:abstractNumId="5">
     <w:nsid w:val="44942F42"/>
     <w:multiLevelType w:val="hybridMultilevel"/>
     <w:tmpl w:val="D7FC66A2"/>
@@ -9136,7 +10136,93 @@
       </w:rPr>
     </w:lvl>
   </w:abstractNum>
-  <w:abstractNum w:abstractNumId="3">
+  <w:abstractNum w:abstractNumId="6">
+    <w:nsid w:val="4AC76ED8"/>
+    <w:multiLevelType w:val="hybridMultilevel"/>
+    <w:tmpl w:val="319236FE"/>
+    <w:lvl w:ilvl="0" w:tplc="4009000F">
+      <w:start w:val="1"/>
+      <w:numFmt w:val="decimal"/>
+      <w:lvlText w:val="%1."/>
+      <w:lvlJc w:val="left"/>
+      <w:pPr>
+        <w:ind w:left="720" w:hanging="360"/>
+      </w:pPr>
+    </w:lvl>
+    <w:lvl w:ilvl="1" w:tplc="40090019" w:tentative="1">
+      <w:start w:val="1"/>
+      <w:numFmt w:val="lowerLetter"/>
+      <w:lvlText w:val="%2."/>
+      <w:lvlJc w:val="left"/>
+      <w:pPr>
+        <w:ind w:left="1440" w:hanging="360"/>
+      </w:pPr>
+    </w:lvl>
+    <w:lvl w:ilvl="2" w:tplc="4009001B" w:tentative="1">
+      <w:start w:val="1"/>
+      <w:numFmt w:val="lowerRoman"/>
+      <w:lvlText w:val="%3."/>
+      <w:lvlJc w:val="right"/>
+      <w:pPr>
+        <w:ind w:left="2160" w:hanging="180"/>
+      </w:pPr>
+    </w:lvl>
+    <w:lvl w:ilvl="3" w:tplc="4009000F" w:tentative="1">
+      <w:start w:val="1"/>
+      <w:numFmt w:val="decimal"/>
+      <w:lvlText w:val="%4."/>
+      <w:lvlJc w:val="left"/>
+      <w:pPr>
+        <w:ind w:left="2880" w:hanging="360"/>
+      </w:pPr>
+    </w:lvl>
+    <w:lvl w:ilvl="4" w:tplc="40090019" w:tentative="1">
+      <w:start w:val="1"/>
+      <w:numFmt w:val="lowerLetter"/>
+      <w:lvlText w:val="%5."/>
+      <w:lvlJc w:val="left"/>
+      <w:pPr>
+        <w:ind w:left="3600" w:hanging="360"/>
+      </w:pPr>
+    </w:lvl>
+    <w:lvl w:ilvl="5" w:tplc="4009001B" w:tentative="1">
+      <w:start w:val="1"/>
+      <w:numFmt w:val="lowerRoman"/>
+      <w:lvlText w:val="%6."/>
+      <w:lvlJc w:val="right"/>
+      <w:pPr>
+        <w:ind w:left="4320" w:hanging="180"/>
+      </w:pPr>
+    </w:lvl>
+    <w:lvl w:ilvl="6" w:tplc="4009000F" w:tentative="1">
+      <w:start w:val="1"/>
+      <w:numFmt w:val="decimal"/>
+      <w:lvlText w:val="%7."/>
+      <w:lvlJc w:val="left"/>
+      <w:pPr>
+        <w:ind w:left="5040" w:hanging="360"/>
+      </w:pPr>
+    </w:lvl>
+    <w:lvl w:ilvl="7" w:tplc="40090019" w:tentative="1">
+      <w:start w:val="1"/>
+      <w:numFmt w:val="lowerLetter"/>
+      <w:lvlText w:val="%8."/>
+      <w:lvlJc w:val="left"/>
+      <w:pPr>
+        <w:ind w:left="5760" w:hanging="360"/>
+      </w:pPr>
+    </w:lvl>
+    <w:lvl w:ilvl="8" w:tplc="4009001B" w:tentative="1">
+      <w:start w:val="1"/>
+      <w:numFmt w:val="lowerRoman"/>
+      <w:lvlText w:val="%9."/>
+      <w:lvlJc w:val="right"/>
+      <w:pPr>
+        <w:ind w:left="6480" w:hanging="180"/>
+      </w:pPr>
+    </w:lvl>
+  </w:abstractNum>
+  <w:abstractNum w:abstractNumId="7">
     <w:nsid w:val="4C952DA5"/>
     <w:multiLevelType w:val="hybridMultilevel"/>
     <w:tmpl w:val="A7784C8C"/>
@@ -9249,7 +10335,120 @@
       </w:rPr>
     </w:lvl>
   </w:abstractNum>
-  <w:abstractNum w:abstractNumId="4">
+  <w:abstractNum w:abstractNumId="8">
+    <w:nsid w:val="59717F15"/>
+    <w:multiLevelType w:val="hybridMultilevel"/>
+    <w:tmpl w:val="2C90D8A2"/>
+    <w:lvl w:ilvl="0" w:tplc="40090001">
+      <w:start w:val="1"/>
+      <w:numFmt w:val="bullet"/>
+      <w:lvlText w:val=""/>
+      <w:lvlJc w:val="left"/>
+      <w:pPr>
+        <w:ind w:left="4320" w:hanging="360"/>
+      </w:pPr>
+      <w:rPr>
+        <w:rFonts w:ascii="Symbol" w:hAnsi="Symbol" w:hint="default"/>
+      </w:rPr>
+    </w:lvl>
+    <w:lvl w:ilvl="1" w:tplc="40090003" w:tentative="1">
+      <w:start w:val="1"/>
+      <w:numFmt w:val="bullet"/>
+      <w:lvlText w:val="o"/>
+      <w:lvlJc w:val="left"/>
+      <w:pPr>
+        <w:ind w:left="5040" w:hanging="360"/>
+      </w:pPr>
+      <w:rPr>
+        <w:rFonts w:ascii="Courier New" w:hAnsi="Courier New" w:cs="Courier New" w:hint="default"/>
+      </w:rPr>
+    </w:lvl>
+    <w:lvl w:ilvl="2" w:tplc="40090005" w:tentative="1">
+      <w:start w:val="1"/>
+      <w:numFmt w:val="bullet"/>
+      <w:lvlText w:val=""/>
+      <w:lvlJc w:val="left"/>
+      <w:pPr>
+        <w:ind w:left="5760" w:hanging="360"/>
+      </w:pPr>
+      <w:rPr>
+        <w:rFonts w:ascii="Wingdings" w:hAnsi="Wingdings" w:hint="default"/>
+      </w:rPr>
+    </w:lvl>
+    <w:lvl w:ilvl="3" w:tplc="40090001" w:tentative="1">
+      <w:start w:val="1"/>
+      <w:numFmt w:val="bullet"/>
+      <w:lvlText w:val=""/>
+      <w:lvlJc w:val="left"/>
+      <w:pPr>
+        <w:ind w:left="6480" w:hanging="360"/>
+      </w:pPr>
+      <w:rPr>
+        <w:rFonts w:ascii="Symbol" w:hAnsi="Symbol" w:hint="default"/>
+      </w:rPr>
+    </w:lvl>
+    <w:lvl w:ilvl="4" w:tplc="40090003" w:tentative="1">
+      <w:start w:val="1"/>
+      <w:numFmt w:val="bullet"/>
+      <w:lvlText w:val="o"/>
+      <w:lvlJc w:val="left"/>
+      <w:pPr>
+        <w:ind w:left="7200" w:hanging="360"/>
+      </w:pPr>
+      <w:rPr>
+        <w:rFonts w:ascii="Courier New" w:hAnsi="Courier New" w:cs="Courier New" w:hint="default"/>
+      </w:rPr>
+    </w:lvl>
+    <w:lvl w:ilvl="5" w:tplc="40090005" w:tentative="1">
+      <w:start w:val="1"/>
+      <w:numFmt w:val="bullet"/>
+      <w:lvlText w:val=""/>
+      <w:lvlJc w:val="left"/>
+      <w:pPr>
+        <w:ind w:left="7920" w:hanging="360"/>
+      </w:pPr>
+      <w:rPr>
+        <w:rFonts w:ascii="Wingdings" w:hAnsi="Wingdings" w:hint="default"/>
+      </w:rPr>
+    </w:lvl>
+    <w:lvl w:ilvl="6" w:tplc="40090001" w:tentative="1">
+      <w:start w:val="1"/>
+      <w:numFmt w:val="bullet"/>
+      <w:lvlText w:val=""/>
+      <w:lvlJc w:val="left"/>
+      <w:pPr>
+        <w:ind w:left="8640" w:hanging="360"/>
+      </w:pPr>
+      <w:rPr>
+        <w:rFonts w:ascii="Symbol" w:hAnsi="Symbol" w:hint="default"/>
+      </w:rPr>
+    </w:lvl>
+    <w:lvl w:ilvl="7" w:tplc="40090003" w:tentative="1">
+      <w:start w:val="1"/>
+      <w:numFmt w:val="bullet"/>
+      <w:lvlText w:val="o"/>
+      <w:lvlJc w:val="left"/>
+      <w:pPr>
+        <w:ind w:left="9360" w:hanging="360"/>
+      </w:pPr>
+      <w:rPr>
+        <w:rFonts w:ascii="Courier New" w:hAnsi="Courier New" w:cs="Courier New" w:hint="default"/>
+      </w:rPr>
+    </w:lvl>
+    <w:lvl w:ilvl="8" w:tplc="40090005" w:tentative="1">
+      <w:start w:val="1"/>
+      <w:numFmt w:val="bullet"/>
+      <w:lvlText w:val=""/>
+      <w:lvlJc w:val="left"/>
+      <w:pPr>
+        <w:ind w:left="10080" w:hanging="360"/>
+      </w:pPr>
+      <w:rPr>
+        <w:rFonts w:ascii="Wingdings" w:hAnsi="Wingdings" w:hint="default"/>
+      </w:rPr>
+    </w:lvl>
+  </w:abstractNum>
+  <w:abstractNum w:abstractNumId="9">
     <w:nsid w:val="64D467B2"/>
     <w:multiLevelType w:val="hybridMultilevel"/>
     <w:tmpl w:val="D50CE976"/>
@@ -9362,17 +10561,17 @@
       </w:rPr>
     </w:lvl>
   </w:abstractNum>
-  <w:abstractNum w:abstractNumId="5">
-    <w:nsid w:val="6A742B23"/>
+  <w:abstractNum w:abstractNumId="10">
+    <w:nsid w:val="662C7BA9"/>
     <w:multiLevelType w:val="hybridMultilevel"/>
-    <w:tmpl w:val="54B06B5A"/>
+    <w:tmpl w:val="B23C260A"/>
     <w:lvl w:ilvl="0" w:tplc="40090001">
       <w:start w:val="1"/>
       <w:numFmt w:val="bullet"/>
       <w:lvlText w:val=""/>
       <w:lvlJc w:val="left"/>
       <w:pPr>
-        <w:ind w:left="720" w:hanging="360"/>
+        <w:ind w:left="6480" w:hanging="360"/>
       </w:pPr>
       <w:rPr>
         <w:rFonts w:ascii="Symbol" w:hAnsi="Symbol" w:hint="default"/>
@@ -9384,7 +10583,7 @@
       <w:lvlText w:val="o"/>
       <w:lvlJc w:val="left"/>
       <w:pPr>
-        <w:ind w:left="1440" w:hanging="360"/>
+        <w:ind w:left="7200" w:hanging="360"/>
       </w:pPr>
       <w:rPr>
         <w:rFonts w:ascii="Courier New" w:hAnsi="Courier New" w:cs="Courier New" w:hint="default"/>
@@ -9396,7 +10595,7 @@
       <w:lvlText w:val=""/>
       <w:lvlJc w:val="left"/>
       <w:pPr>
-        <w:ind w:left="2160" w:hanging="360"/>
+        <w:ind w:left="7920" w:hanging="360"/>
       </w:pPr>
       <w:rPr>
         <w:rFonts w:ascii="Wingdings" w:hAnsi="Wingdings" w:hint="default"/>
@@ -9408,7 +10607,7 @@
       <w:lvlText w:val=""/>
       <w:lvlJc w:val="left"/>
       <w:pPr>
-        <w:ind w:left="2880" w:hanging="360"/>
+        <w:ind w:left="8640" w:hanging="360"/>
       </w:pPr>
       <w:rPr>
         <w:rFonts w:ascii="Symbol" w:hAnsi="Symbol" w:hint="default"/>
@@ -9420,7 +10619,7 @@
       <w:lvlText w:val="o"/>
       <w:lvlJc w:val="left"/>
       <w:pPr>
-        <w:ind w:left="3600" w:hanging="360"/>
+        <w:ind w:left="9360" w:hanging="360"/>
       </w:pPr>
       <w:rPr>
         <w:rFonts w:ascii="Courier New" w:hAnsi="Courier New" w:cs="Courier New" w:hint="default"/>
@@ -9432,7 +10631,7 @@
       <w:lvlText w:val=""/>
       <w:lvlJc w:val="left"/>
       <w:pPr>
-        <w:ind w:left="4320" w:hanging="360"/>
+        <w:ind w:left="10080" w:hanging="360"/>
       </w:pPr>
       <w:rPr>
         <w:rFonts w:ascii="Wingdings" w:hAnsi="Wingdings" w:hint="default"/>
@@ -9444,7 +10643,7 @@
       <w:lvlText w:val=""/>
       <w:lvlJc w:val="left"/>
       <w:pPr>
-        <w:ind w:left="5040" w:hanging="360"/>
+        <w:ind w:left="10800" w:hanging="360"/>
       </w:pPr>
       <w:rPr>
         <w:rFonts w:ascii="Symbol" w:hAnsi="Symbol" w:hint="default"/>
@@ -9456,7 +10655,7 @@
       <w:lvlText w:val="o"/>
       <w:lvlJc w:val="left"/>
       <w:pPr>
-        <w:ind w:left="5760" w:hanging="360"/>
+        <w:ind w:left="11520" w:hanging="360"/>
       </w:pPr>
       <w:rPr>
         <w:rFonts w:ascii="Courier New" w:hAnsi="Courier New" w:cs="Courier New" w:hint="default"/>
@@ -9468,14 +10667,353 @@
       <w:lvlText w:val=""/>
       <w:lvlJc w:val="left"/>
       <w:pPr>
-        <w:ind w:left="6480" w:hanging="360"/>
+        <w:ind w:left="12240" w:hanging="360"/>
       </w:pPr>
       <w:rPr>
         <w:rFonts w:ascii="Wingdings" w:hAnsi="Wingdings" w:hint="default"/>
       </w:rPr>
     </w:lvl>
   </w:abstractNum>
-  <w:abstractNum w:abstractNumId="6">
+  <w:abstractNum w:abstractNumId="11">
+    <w:nsid w:val="6A742B23"/>
+    <w:multiLevelType w:val="hybridMultilevel"/>
+    <w:tmpl w:val="DC728634"/>
+    <w:lvl w:ilvl="0" w:tplc="40090001">
+      <w:start w:val="1"/>
+      <w:numFmt w:val="bullet"/>
+      <w:lvlText w:val=""/>
+      <w:lvlJc w:val="left"/>
+      <w:pPr>
+        <w:ind w:left="720" w:hanging="360"/>
+      </w:pPr>
+      <w:rPr>
+        <w:rFonts w:ascii="Symbol" w:hAnsi="Symbol" w:hint="default"/>
+      </w:rPr>
+    </w:lvl>
+    <w:lvl w:ilvl="1" w:tplc="40090003" w:tentative="1">
+      <w:start w:val="1"/>
+      <w:numFmt w:val="bullet"/>
+      <w:lvlText w:val="o"/>
+      <w:lvlJc w:val="left"/>
+      <w:pPr>
+        <w:ind w:left="1440" w:hanging="360"/>
+      </w:pPr>
+      <w:rPr>
+        <w:rFonts w:ascii="Courier New" w:hAnsi="Courier New" w:cs="Courier New" w:hint="default"/>
+      </w:rPr>
+    </w:lvl>
+    <w:lvl w:ilvl="2" w:tplc="40090005" w:tentative="1">
+      <w:start w:val="1"/>
+      <w:numFmt w:val="bullet"/>
+      <w:lvlText w:val=""/>
+      <w:lvlJc w:val="left"/>
+      <w:pPr>
+        <w:ind w:left="2160" w:hanging="360"/>
+      </w:pPr>
+      <w:rPr>
+        <w:rFonts w:ascii="Wingdings" w:hAnsi="Wingdings" w:hint="default"/>
+      </w:rPr>
+    </w:lvl>
+    <w:lvl w:ilvl="3" w:tplc="40090001" w:tentative="1">
+      <w:start w:val="1"/>
+      <w:numFmt w:val="bullet"/>
+      <w:lvlText w:val=""/>
+      <w:lvlJc w:val="left"/>
+      <w:pPr>
+        <w:ind w:left="2880" w:hanging="360"/>
+      </w:pPr>
+      <w:rPr>
+        <w:rFonts w:ascii="Symbol" w:hAnsi="Symbol" w:hint="default"/>
+      </w:rPr>
+    </w:lvl>
+    <w:lvl w:ilvl="4" w:tplc="40090003" w:tentative="1">
+      <w:start w:val="1"/>
+      <w:numFmt w:val="bullet"/>
+      <w:lvlText w:val="o"/>
+      <w:lvlJc w:val="left"/>
+      <w:pPr>
+        <w:ind w:left="3600" w:hanging="360"/>
+      </w:pPr>
+      <w:rPr>
+        <w:rFonts w:ascii="Courier New" w:hAnsi="Courier New" w:cs="Courier New" w:hint="default"/>
+      </w:rPr>
+    </w:lvl>
+    <w:lvl w:ilvl="5" w:tplc="40090005" w:tentative="1">
+      <w:start w:val="1"/>
+      <w:numFmt w:val="bullet"/>
+      <w:lvlText w:val=""/>
+      <w:lvlJc w:val="left"/>
+      <w:pPr>
+        <w:ind w:left="4320" w:hanging="360"/>
+      </w:pPr>
+      <w:rPr>
+        <w:rFonts w:ascii="Wingdings" w:hAnsi="Wingdings" w:hint="default"/>
+      </w:rPr>
+    </w:lvl>
+    <w:lvl w:ilvl="6" w:tplc="40090001" w:tentative="1">
+      <w:start w:val="1"/>
+      <w:numFmt w:val="bullet"/>
+      <w:lvlText w:val=""/>
+      <w:lvlJc w:val="left"/>
+      <w:pPr>
+        <w:ind w:left="5040" w:hanging="360"/>
+      </w:pPr>
+      <w:rPr>
+        <w:rFonts w:ascii="Symbol" w:hAnsi="Symbol" w:hint="default"/>
+      </w:rPr>
+    </w:lvl>
+    <w:lvl w:ilvl="7" w:tplc="40090003" w:tentative="1">
+      <w:start w:val="1"/>
+      <w:numFmt w:val="bullet"/>
+      <w:lvlText w:val="o"/>
+      <w:lvlJc w:val="left"/>
+      <w:pPr>
+        <w:ind w:left="5760" w:hanging="360"/>
+      </w:pPr>
+      <w:rPr>
+        <w:rFonts w:ascii="Courier New" w:hAnsi="Courier New" w:cs="Courier New" w:hint="default"/>
+      </w:rPr>
+    </w:lvl>
+    <w:lvl w:ilvl="8" w:tplc="40090005" w:tentative="1">
+      <w:start w:val="1"/>
+      <w:numFmt w:val="bullet"/>
+      <w:lvlText w:val=""/>
+      <w:lvlJc w:val="left"/>
+      <w:pPr>
+        <w:ind w:left="6480" w:hanging="360"/>
+      </w:pPr>
+      <w:rPr>
+        <w:rFonts w:ascii="Wingdings" w:hAnsi="Wingdings" w:hint="default"/>
+      </w:rPr>
+    </w:lvl>
+  </w:abstractNum>
+  <w:abstractNum w:abstractNumId="12">
+    <w:nsid w:val="72AF056E"/>
+    <w:multiLevelType w:val="hybridMultilevel"/>
+    <w:tmpl w:val="1088A2A4"/>
+    <w:lvl w:ilvl="0" w:tplc="40090001">
+      <w:start w:val="1"/>
+      <w:numFmt w:val="bullet"/>
+      <w:lvlText w:val=""/>
+      <w:lvlJc w:val="left"/>
+      <w:pPr>
+        <w:ind w:left="3600" w:hanging="360"/>
+      </w:pPr>
+      <w:rPr>
+        <w:rFonts w:ascii="Symbol" w:hAnsi="Symbol" w:hint="default"/>
+      </w:rPr>
+    </w:lvl>
+    <w:lvl w:ilvl="1" w:tplc="40090003" w:tentative="1">
+      <w:start w:val="1"/>
+      <w:numFmt w:val="bullet"/>
+      <w:lvlText w:val="o"/>
+      <w:lvlJc w:val="left"/>
+      <w:pPr>
+        <w:ind w:left="4320" w:hanging="360"/>
+      </w:pPr>
+      <w:rPr>
+        <w:rFonts w:ascii="Courier New" w:hAnsi="Courier New" w:cs="Courier New" w:hint="default"/>
+      </w:rPr>
+    </w:lvl>
+    <w:lvl w:ilvl="2" w:tplc="40090005" w:tentative="1">
+      <w:start w:val="1"/>
+      <w:numFmt w:val="bullet"/>
+      <w:lvlText w:val=""/>
+      <w:lvlJc w:val="left"/>
+      <w:pPr>
+        <w:ind w:left="5040" w:hanging="360"/>
+      </w:pPr>
+      <w:rPr>
+        <w:rFonts w:ascii="Wingdings" w:hAnsi="Wingdings" w:hint="default"/>
+      </w:rPr>
+    </w:lvl>
+    <w:lvl w:ilvl="3" w:tplc="40090001" w:tentative="1">
+      <w:start w:val="1"/>
+      <w:numFmt w:val="bullet"/>
+      <w:lvlText w:val=""/>
+      <w:lvlJc w:val="left"/>
+      <w:pPr>
+        <w:ind w:left="5760" w:hanging="360"/>
+      </w:pPr>
+      <w:rPr>
+        <w:rFonts w:ascii="Symbol" w:hAnsi="Symbol" w:hint="default"/>
+      </w:rPr>
+    </w:lvl>
+    <w:lvl w:ilvl="4" w:tplc="40090003" w:tentative="1">
+      <w:start w:val="1"/>
+      <w:numFmt w:val="bullet"/>
+      <w:lvlText w:val="o"/>
+      <w:lvlJc w:val="left"/>
+      <w:pPr>
+        <w:ind w:left="6480" w:hanging="360"/>
+      </w:pPr>
+      <w:rPr>
+        <w:rFonts w:ascii="Courier New" w:hAnsi="Courier New" w:cs="Courier New" w:hint="default"/>
+      </w:rPr>
+    </w:lvl>
+    <w:lvl w:ilvl="5" w:tplc="40090005" w:tentative="1">
+      <w:start w:val="1"/>
+      <w:numFmt w:val="bullet"/>
+      <w:lvlText w:val=""/>
+      <w:lvlJc w:val="left"/>
+      <w:pPr>
+        <w:ind w:left="7200" w:hanging="360"/>
+      </w:pPr>
+      <w:rPr>
+        <w:rFonts w:ascii="Wingdings" w:hAnsi="Wingdings" w:hint="default"/>
+      </w:rPr>
+    </w:lvl>
+    <w:lvl w:ilvl="6" w:tplc="40090001" w:tentative="1">
+      <w:start w:val="1"/>
+      <w:numFmt w:val="bullet"/>
+      <w:lvlText w:val=""/>
+      <w:lvlJc w:val="left"/>
+      <w:pPr>
+        <w:ind w:left="7920" w:hanging="360"/>
+      </w:pPr>
+      <w:rPr>
+        <w:rFonts w:ascii="Symbol" w:hAnsi="Symbol" w:hint="default"/>
+      </w:rPr>
+    </w:lvl>
+    <w:lvl w:ilvl="7" w:tplc="40090003" w:tentative="1">
+      <w:start w:val="1"/>
+      <w:numFmt w:val="bullet"/>
+      <w:lvlText w:val="o"/>
+      <w:lvlJc w:val="left"/>
+      <w:pPr>
+        <w:ind w:left="8640" w:hanging="360"/>
+      </w:pPr>
+      <w:rPr>
+        <w:rFonts w:ascii="Courier New" w:hAnsi="Courier New" w:cs="Courier New" w:hint="default"/>
+      </w:rPr>
+    </w:lvl>
+    <w:lvl w:ilvl="8" w:tplc="40090005" w:tentative="1">
+      <w:start w:val="1"/>
+      <w:numFmt w:val="bullet"/>
+      <w:lvlText w:val=""/>
+      <w:lvlJc w:val="left"/>
+      <w:pPr>
+        <w:ind w:left="9360" w:hanging="360"/>
+      </w:pPr>
+      <w:rPr>
+        <w:rFonts w:ascii="Wingdings" w:hAnsi="Wingdings" w:hint="default"/>
+      </w:rPr>
+    </w:lvl>
+  </w:abstractNum>
+  <w:abstractNum w:abstractNumId="13">
+    <w:nsid w:val="76AF565C"/>
+    <w:multiLevelType w:val="hybridMultilevel"/>
+    <w:tmpl w:val="8814DC80"/>
+    <w:lvl w:ilvl="0" w:tplc="40090001">
+      <w:start w:val="1"/>
+      <w:numFmt w:val="bullet"/>
+      <w:lvlText w:val=""/>
+      <w:lvlJc w:val="left"/>
+      <w:pPr>
+        <w:ind w:left="3600" w:hanging="360"/>
+      </w:pPr>
+      <w:rPr>
+        <w:rFonts w:ascii="Symbol" w:hAnsi="Symbol" w:hint="default"/>
+      </w:rPr>
+    </w:lvl>
+    <w:lvl w:ilvl="1" w:tplc="40090003" w:tentative="1">
+      <w:start w:val="1"/>
+      <w:numFmt w:val="bullet"/>
+      <w:lvlText w:val="o"/>
+      <w:lvlJc w:val="left"/>
+      <w:pPr>
+        <w:ind w:left="4320" w:hanging="360"/>
+      </w:pPr>
+      <w:rPr>
+        <w:rFonts w:ascii="Courier New" w:hAnsi="Courier New" w:cs="Courier New" w:hint="default"/>
+      </w:rPr>
+    </w:lvl>
+    <w:lvl w:ilvl="2" w:tplc="40090005" w:tentative="1">
+      <w:start w:val="1"/>
+      <w:numFmt w:val="bullet"/>
+      <w:lvlText w:val=""/>
+      <w:lvlJc w:val="left"/>
+      <w:pPr>
+        <w:ind w:left="5040" w:hanging="360"/>
+      </w:pPr>
+      <w:rPr>
+        <w:rFonts w:ascii="Wingdings" w:hAnsi="Wingdings" w:hint="default"/>
+      </w:rPr>
+    </w:lvl>
+    <w:lvl w:ilvl="3" w:tplc="40090001" w:tentative="1">
+      <w:start w:val="1"/>
+      <w:numFmt w:val="bullet"/>
+      <w:lvlText w:val=""/>
+      <w:lvlJc w:val="left"/>
+      <w:pPr>
+        <w:ind w:left="5760" w:hanging="360"/>
+      </w:pPr>
+      <w:rPr>
+        <w:rFonts w:ascii="Symbol" w:hAnsi="Symbol" w:hint="default"/>
+      </w:rPr>
+    </w:lvl>
+    <w:lvl w:ilvl="4" w:tplc="40090003" w:tentative="1">
+      <w:start w:val="1"/>
+      <w:numFmt w:val="bullet"/>
+      <w:lvlText w:val="o"/>
+      <w:lvlJc w:val="left"/>
+      <w:pPr>
+        <w:ind w:left="6480" w:hanging="360"/>
+      </w:pPr>
+      <w:rPr>
+        <w:rFonts w:ascii="Courier New" w:hAnsi="Courier New" w:cs="Courier New" w:hint="default"/>
+      </w:rPr>
+    </w:lvl>
+    <w:lvl w:ilvl="5" w:tplc="40090005" w:tentative="1">
+      <w:start w:val="1"/>
+      <w:numFmt w:val="bullet"/>
+      <w:lvlText w:val=""/>
+      <w:lvlJc w:val="left"/>
+      <w:pPr>
+        <w:ind w:left="7200" w:hanging="360"/>
+      </w:pPr>
+      <w:rPr>
+        <w:rFonts w:ascii="Wingdings" w:hAnsi="Wingdings" w:hint="default"/>
+      </w:rPr>
+    </w:lvl>
+    <w:lvl w:ilvl="6" w:tplc="40090001" w:tentative="1">
+      <w:start w:val="1"/>
+      <w:numFmt w:val="bullet"/>
+      <w:lvlText w:val=""/>
+      <w:lvlJc w:val="left"/>
+      <w:pPr>
+        <w:ind w:left="7920" w:hanging="360"/>
+      </w:pPr>
+      <w:rPr>
+        <w:rFonts w:ascii="Symbol" w:hAnsi="Symbol" w:hint="default"/>
+      </w:rPr>
+    </w:lvl>
+    <w:lvl w:ilvl="7" w:tplc="40090003" w:tentative="1">
+      <w:start w:val="1"/>
+      <w:numFmt w:val="bullet"/>
+      <w:lvlText w:val="o"/>
+      <w:lvlJc w:val="left"/>
+      <w:pPr>
+        <w:ind w:left="8640" w:hanging="360"/>
+      </w:pPr>
+      <w:rPr>
+        <w:rFonts w:ascii="Courier New" w:hAnsi="Courier New" w:cs="Courier New" w:hint="default"/>
+      </w:rPr>
+    </w:lvl>
+    <w:lvl w:ilvl="8" w:tplc="40090005" w:tentative="1">
+      <w:start w:val="1"/>
+      <w:numFmt w:val="bullet"/>
+      <w:lvlText w:val=""/>
+      <w:lvlJc w:val="left"/>
+      <w:pPr>
+        <w:ind w:left="9360" w:hanging="360"/>
+      </w:pPr>
+      <w:rPr>
+        <w:rFonts w:ascii="Wingdings" w:hAnsi="Wingdings" w:hint="default"/>
+      </w:rPr>
+    </w:lvl>
+  </w:abstractNum>
+  <w:abstractNum w:abstractNumId="14">
     <w:nsid w:val="76C41203"/>
     <w:multiLevelType w:val="hybridMultilevel"/>
     <w:tmpl w:val="645A4050"/>
@@ -9588,26 +11126,166 @@
       </w:rPr>
     </w:lvl>
   </w:abstractNum>
+  <w:abstractNum w:abstractNumId="15">
+    <w:nsid w:val="78301043"/>
+    <w:multiLevelType w:val="hybridMultilevel"/>
+    <w:tmpl w:val="3814B36C"/>
+    <w:lvl w:ilvl="0" w:tplc="40090001">
+      <w:start w:val="1"/>
+      <w:numFmt w:val="bullet"/>
+      <w:lvlText w:val=""/>
+      <w:lvlJc w:val="left"/>
+      <w:pPr>
+        <w:ind w:left="9360" w:hanging="360"/>
+      </w:pPr>
+      <w:rPr>
+        <w:rFonts w:ascii="Symbol" w:hAnsi="Symbol" w:hint="default"/>
+      </w:rPr>
+    </w:lvl>
+    <w:lvl w:ilvl="1" w:tplc="40090003" w:tentative="1">
+      <w:start w:val="1"/>
+      <w:numFmt w:val="bullet"/>
+      <w:lvlText w:val="o"/>
+      <w:lvlJc w:val="left"/>
+      <w:pPr>
+        <w:ind w:left="10080" w:hanging="360"/>
+      </w:pPr>
+      <w:rPr>
+        <w:rFonts w:ascii="Courier New" w:hAnsi="Courier New" w:cs="Courier New" w:hint="default"/>
+      </w:rPr>
+    </w:lvl>
+    <w:lvl w:ilvl="2" w:tplc="40090005" w:tentative="1">
+      <w:start w:val="1"/>
+      <w:numFmt w:val="bullet"/>
+      <w:lvlText w:val=""/>
+      <w:lvlJc w:val="left"/>
+      <w:pPr>
+        <w:ind w:left="10800" w:hanging="360"/>
+      </w:pPr>
+      <w:rPr>
+        <w:rFonts w:ascii="Wingdings" w:hAnsi="Wingdings" w:hint="default"/>
+      </w:rPr>
+    </w:lvl>
+    <w:lvl w:ilvl="3" w:tplc="40090001" w:tentative="1">
+      <w:start w:val="1"/>
+      <w:numFmt w:val="bullet"/>
+      <w:lvlText w:val=""/>
+      <w:lvlJc w:val="left"/>
+      <w:pPr>
+        <w:ind w:left="11520" w:hanging="360"/>
+      </w:pPr>
+      <w:rPr>
+        <w:rFonts w:ascii="Symbol" w:hAnsi="Symbol" w:hint="default"/>
+      </w:rPr>
+    </w:lvl>
+    <w:lvl w:ilvl="4" w:tplc="40090003" w:tentative="1">
+      <w:start w:val="1"/>
+      <w:numFmt w:val="bullet"/>
+      <w:lvlText w:val="o"/>
+      <w:lvlJc w:val="left"/>
+      <w:pPr>
+        <w:ind w:left="12240" w:hanging="360"/>
+      </w:pPr>
+      <w:rPr>
+        <w:rFonts w:ascii="Courier New" w:hAnsi="Courier New" w:cs="Courier New" w:hint="default"/>
+      </w:rPr>
+    </w:lvl>
+    <w:lvl w:ilvl="5" w:tplc="40090005" w:tentative="1">
+      <w:start w:val="1"/>
+      <w:numFmt w:val="bullet"/>
+      <w:lvlText w:val=""/>
+      <w:lvlJc w:val="left"/>
+      <w:pPr>
+        <w:ind w:left="12960" w:hanging="360"/>
+      </w:pPr>
+      <w:rPr>
+        <w:rFonts w:ascii="Wingdings" w:hAnsi="Wingdings" w:hint="default"/>
+      </w:rPr>
+    </w:lvl>
+    <w:lvl w:ilvl="6" w:tplc="40090001" w:tentative="1">
+      <w:start w:val="1"/>
+      <w:numFmt w:val="bullet"/>
+      <w:lvlText w:val=""/>
+      <w:lvlJc w:val="left"/>
+      <w:pPr>
+        <w:ind w:left="13680" w:hanging="360"/>
+      </w:pPr>
+      <w:rPr>
+        <w:rFonts w:ascii="Symbol" w:hAnsi="Symbol" w:hint="default"/>
+      </w:rPr>
+    </w:lvl>
+    <w:lvl w:ilvl="7" w:tplc="40090003" w:tentative="1">
+      <w:start w:val="1"/>
+      <w:numFmt w:val="bullet"/>
+      <w:lvlText w:val="o"/>
+      <w:lvlJc w:val="left"/>
+      <w:pPr>
+        <w:ind w:left="14400" w:hanging="360"/>
+      </w:pPr>
+      <w:rPr>
+        <w:rFonts w:ascii="Courier New" w:hAnsi="Courier New" w:cs="Courier New" w:hint="default"/>
+      </w:rPr>
+    </w:lvl>
+    <w:lvl w:ilvl="8" w:tplc="40090005" w:tentative="1">
+      <w:start w:val="1"/>
+      <w:numFmt w:val="bullet"/>
+      <w:lvlText w:val=""/>
+      <w:lvlJc w:val="left"/>
+      <w:pPr>
+        <w:ind w:left="15120" w:hanging="360"/>
+      </w:pPr>
+      <w:rPr>
+        <w:rFonts w:ascii="Wingdings" w:hAnsi="Wingdings" w:hint="default"/>
+      </w:rPr>
+    </w:lvl>
+  </w:abstractNum>
   <w:num w:numId="1">
+    <w:abstractNumId w:val="4"/>
+  </w:num>
+  <w:num w:numId="2">
+    <w:abstractNumId w:val="9"/>
+  </w:num>
+  <w:num w:numId="3">
+    <w:abstractNumId w:val="14"/>
+  </w:num>
+  <w:num w:numId="4">
+    <w:abstractNumId w:val="5"/>
+  </w:num>
+  <w:num w:numId="5">
+    <w:abstractNumId w:val="7"/>
+  </w:num>
+  <w:num w:numId="6">
     <w:abstractNumId w:val="1"/>
   </w:num>
-  <w:num w:numId="2">
-    <w:abstractNumId w:val="4"/>
+  <w:num w:numId="7">
+    <w:abstractNumId w:val="11"/>
   </w:num>
-  <w:num w:numId="3">
-    <w:abstractNumId w:val="6"/>
+  <w:num w:numId="8">
+    <w:abstractNumId w:val="8"/>
   </w:num>
-  <w:num w:numId="4">
+  <w:num w:numId="9">
+    <w:abstractNumId w:val="13"/>
+  </w:num>
+  <w:num w:numId="10">
+    <w:abstractNumId w:val="12"/>
+  </w:num>
+  <w:num w:numId="11">
     <w:abstractNumId w:val="2"/>
   </w:num>
-  <w:num w:numId="5">
+  <w:num w:numId="12">
     <w:abstractNumId w:val="3"/>
   </w:num>
-  <w:num w:numId="6">
+  <w:num w:numId="13">
+    <w:abstractNumId w:val="10"/>
+  </w:num>
+  <w:num w:numId="14">
+    <w:abstractNumId w:val="15"/>
+  </w:num>
+  <w:num w:numId="15">
     <w:abstractNumId w:val="0"/>
   </w:num>
-  <w:num w:numId="7">
-    <w:abstractNumId w:val="5"/>
+  <w:num w:numId="16">
+    <w:abstractNumId w:val="6"/>
   </w:num>
 </w:numbering>
 </file>
@@ -10056,6 +11734,14 @@
       <w:szCs w:val="16"/>
     </w:rPr>
   </w:style>
+  <w:style w:type="paragraph" w:styleId="Bibliography">
+    <w:name w:val="Bibliography"/>
+    <w:basedOn w:val="Normal"/>
+    <w:next w:val="Normal"/>
+    <w:uiPriority w:val="37"/>
+    <w:unhideWhenUsed/>
+    <w:rsid w:val="00B066E1"/>
+  </w:style>
 </w:styles>
 </file>
 
@@ -10503,6 +12189,14 @@
       <w:szCs w:val="16"/>
     </w:rPr>
   </w:style>
+  <w:style w:type="paragraph" w:styleId="Bibliography">
+    <w:name w:val="Bibliography"/>
+    <w:basedOn w:val="Normal"/>
+    <w:next w:val="Normal"/>
+    <w:uiPriority w:val="37"/>
+    <w:unhideWhenUsed/>
+    <w:rsid w:val="00B066E1"/>
+  </w:style>
 </w:styles>
 </file>
 
@@ -10795,18 +12489,127 @@
   <a:extraClrSchemeLst/>
   <a:extLst>
     <a:ext uri="{05A4C25C-085E-4340-85A3-A5531E510DB2}">
-      <thm15:themeFamily xmlns="" xmlns:thm15="http://schemas.microsoft.com/office/thememl/2012/main" name="Office Theme" id="{62F939B6-93AF-4DB8-9C6B-D6C7DFDC589F}" vid="{4A3C46E8-61CC-4603-A589-7422A47A8E4A}"/>
+      <thm15:themeFamily xmlns:thm15="http://schemas.microsoft.com/office/thememl/2012/main" xmlns="" name="Office Theme" id="{62F939B6-93AF-4DB8-9C6B-D6C7DFDC589F}" vid="{4A3C46E8-61CC-4603-A589-7422A47A8E4A}"/>
     </a:ext>
   </a:extLst>
 </a:theme>
 </file>
 
 <file path=customXml/item1.xml><?xml version="1.0" encoding="utf-8"?>
-<b:Sources xmlns:b="http://schemas.openxmlformats.org/officeDocument/2006/bibliography" xmlns="http://schemas.openxmlformats.org/officeDocument/2006/bibliography" SelectedStyle="\APASixthEditionOfficeOnline.xsl" StyleName="APA" Version="6"/>
+<b:Sources xmlns:b="http://schemas.openxmlformats.org/officeDocument/2006/bibliography" xmlns="http://schemas.openxmlformats.org/officeDocument/2006/bibliography" SelectedStyle="\CHICAGO.XSL" StyleName="Chicago" Version="6">
+  <b:Source>
+    <b:Tag>San18</b:Tag>
+    <b:SourceType>JournalArticle</b:SourceType>
+    <b:Guid>{61036D8C-712B-4096-AD5A-3925942C56AC}</b:Guid>
+    <b:Author>
+      <b:Author>
+        <b:Corporate>Sandip Roy, Sankar Prasad Biswas, Subhajyoti Mahata, Rajesh Bose</b:Corporate>
+      </b:Author>
+    </b:Author>
+    <b:Title>ResearchGate</b:Title>
+    <b:JournalName>Time Series Forecasting using Exponential Smoothing to Predict the Major Atmospheric Pollutants</b:JournalName>
+    <b:Year>2018</b:Year>
+    <b:RefOrder>1</b:RefOrder>
+  </b:Source>
+  <b:Source>
+    <b:Tag>Nim201</b:Tag>
+    <b:SourceType>JournalArticle</b:SourceType>
+    <b:Guid>{8770817D-9770-464D-82AA-811279D4CBDB}</b:Guid>
+    <b:Author>
+      <b:Author>
+        <b:Corporate>Nimisha Tomar, Durga Patel, Akshat Jain</b:Corporate>
+      </b:Author>
+    </b:Author>
+    <b:Title>ResearchGate</b:Title>
+    <b:JournalName>Air Quality Index Forecasting using Auto-regression Models</b:JournalName>
+    <b:Year>2020</b:Year>
+    <b:RefOrder>2</b:RefOrder>
+  </b:Source>
+  <b:Source>
+    <b:Tag>SVe741</b:Tag>
+    <b:SourceType>JournalArticle</b:SourceType>
+    <b:Guid>{CD51DA54-E37A-4BC5-A0F9-1D1B4CD8525F}</b:Guid>
+    <b:Author>
+      <b:Author>
+        <b:Corporate>S. Vemuri, R. Balasubramanian, E.F. Hill</b:Corporate>
+      </b:Author>
+    </b:Author>
+    <b:Title>ReasearchGate</b:Title>
+    <b:JournalName>Load Forecasting using Moving Average Stochastic Models</b:JournalName>
+    <b:Year>1974</b:Year>
+    <b:RefOrder>3</b:RefOrder>
+  </b:Source>
+  <b:Source>
+    <b:Tag>MSG09</b:Tag>
+    <b:SourceType>JournalArticle</b:SourceType>
+    <b:Guid>{F5C26AB0-9E0C-4CCE-A9B8-D51CC0B0BFB2}</b:Guid>
+    <b:Author>
+      <b:Author>
+        <b:Corporate>M.S. Gusev, A.A. Shirov</b:Corporate>
+      </b:Author>
+    </b:Author>
+    <b:Title>ResearchGate</b:Title>
+    <b:JournalName>Foreign Trade forecast in the system of midterm forecasting of the Russian economy</b:JournalName>
+    <b:Year>2009</b:Year>
+    <b:RefOrder>7</b:RefOrder>
+  </b:Source>
+  <b:Source>
+    <b:Tag>Oks201</b:Tag>
+    <b:SourceType>JournalArticle</b:SourceType>
+    <b:Guid>{5CB7C77B-AE8C-4954-A6B3-A11EC77A942A}</b:Guid>
+    <b:Author>
+      <b:Author>
+        <b:NameList>
+          <b:Person>
+            <b:Last>Lyashenko</b:Last>
+            <b:First>Oksana</b:First>
+          </b:Person>
+        </b:NameList>
+      </b:Author>
+    </b:Author>
+    <b:Title>ResearchGate</b:Title>
+    <b:JournalName>The Application of the ARIMA-models for forecasting the Dynamics of Foreign Trade of Ukraine</b:JournalName>
+    <b:Year>2020</b:Year>
+    <b:RefOrder>5</b:RefOrder>
+  </b:Source>
+  <b:Source>
+    <b:Tag>YiT18</b:Tag>
+    <b:SourceType>JournalArticle</b:SourceType>
+    <b:Guid>{63B090C1-442A-4220-A76C-B92B6FAFEC2C}</b:Guid>
+    <b:Author>
+      <b:Author>
+        <b:Corporate>Yi-Ting Tsai, Yu-Ren Zeng, Yue-Shan Chang</b:Corporate>
+      </b:Author>
+    </b:Author>
+    <b:Title>ReasearchGate</b:Title>
+    <b:JournalName>Air Pollution Forecasting Using RNN with LSTM</b:JournalName>
+    <b:Year>2018</b:Year>
+    <b:RefOrder>6</b:RefOrder>
+  </b:Source>
+  <b:Source>
+    <b:Tag>CCh78</b:Tag>
+    <b:SourceType>JournalArticle</b:SourceType>
+    <b:Guid>{FCD4E7C6-0BA7-424F-898E-47E541F44602}</b:Guid>
+    <b:Author>
+      <b:Author>
+        <b:NameList>
+          <b:Person>
+            <b:Last>Chatfield</b:Last>
+            <b:First>C.</b:First>
+          </b:Person>
+        </b:NameList>
+      </b:Author>
+    </b:Author>
+    <b:Title>ResearchGate</b:Title>
+    <b:JournalName>The Holt-Winters Forecasting Procedure</b:JournalName>
+    <b:Year>1978</b:Year>
+    <b:RefOrder>4</b:RefOrder>
+  </b:Source>
+</b:Sources>
 </file>
 
 <file path=customXml/itemProps1.xml><?xml version="1.0" encoding="utf-8"?>
-<ds:datastoreItem xmlns:ds="http://schemas.openxmlformats.org/officeDocument/2006/customXml" ds:itemID="{DBD6D477-4BBE-4DBF-9357-BC4ACC912A25}">
+<ds:datastoreItem xmlns:ds="http://schemas.openxmlformats.org/officeDocument/2006/customXml" ds:itemID="{C3CE20AA-3B91-4C6F-95A8-829BC972B6C1}">
   <ds:schemaRefs>
     <ds:schemaRef ds:uri="http://schemas.openxmlformats.org/officeDocument/2006/bibliography"/>
   </ds:schemaRefs>

</xml_diff>